<commit_message>
Pantallas Student, Subject, StudentSubjects i Exam funcionan OK, hacen CRUD Completo. Pdte. revisar StudentSubjectsViewModel (Hay algunas validaciones que tienen que estar en StudentSubject y no allí...
</commit_message>
<xml_diff>
--- a/Solucion de Errores.docx
+++ b/Solucion de Errores.docx
@@ -30,18 +30,10 @@
         <w:t xml:space="preserve"> y está en 2 sitios</w:t>
       </w:r>
       <w:r>
-        <w:t xml:space="preserve"> (OJO ¡!</w:t>
-      </w:r>
-      <w:proofErr w:type="gramStart"/>
-      <w:r>
-        <w:t>)</w:t>
-      </w:r>
-      <w:r>
-        <w:t xml:space="preserve"> :</w:t>
-      </w:r>
-      <w:proofErr w:type="gramEnd"/>
-      <w:r>
-        <w:t xml:space="preserve"> En la raíz del proyecto que arranca (WPF….) y en el proyecto que arranca, </w:t>
+        <w:t xml:space="preserve"> (OJO ¡!)</w:t>
+      </w:r>
+      <w:r>
+        <w:t xml:space="preserve"> : En la raíz del proyecto que arranca (WPF….) y en el proyecto que arranca, </w:t>
       </w:r>
       <w:proofErr w:type="spellStart"/>
       <w:r>
@@ -93,15 +85,7 @@
       </w:r>
       <w:proofErr w:type="spellEnd"/>
       <w:r>
-        <w:t xml:space="preserve"> del proyecto de arranque WPF… y se ha movido “a mano </w:t>
-      </w:r>
-      <w:proofErr w:type="gramStart"/>
-      <w:r>
-        <w:t>“ al</w:t>
-      </w:r>
-      <w:proofErr w:type="gramEnd"/>
-      <w:r>
-        <w:t xml:space="preserve"> WPF…, </w:t>
+        <w:t xml:space="preserve"> del proyecto de arranque WPF… y se ha movido “a mano “ al WPF…, </w:t>
       </w:r>
       <w:proofErr w:type="spellStart"/>
       <w:r>
@@ -118,6 +102,1376 @@
       <w:proofErr w:type="spellEnd"/>
       <w:r>
         <w:t>, netcoreapp3.0.</w:t>
+      </w:r>
+    </w:p>
+    <w:p/>
+    <w:p>
+      <w:pPr>
+        <w:autoSpaceDE w:val="0"/>
+        <w:autoSpaceDN w:val="0"/>
+        <w:adjustRightInd w:val="0"/>
+        <w:spacing w:after="0" w:line="240" w:lineRule="auto"/>
+        <w:rPr>
+          <w:rFonts w:ascii="Consolas" w:hAnsi="Consolas" w:cs="Consolas"/>
+          <w:color w:val="000000"/>
+          <w:sz w:val="19"/>
+          <w:szCs w:val="19"/>
+        </w:rPr>
+      </w:pPr>
+      <w:r>
+        <w:rPr>
+          <w:rFonts w:ascii="Consolas" w:hAnsi="Consolas" w:cs="Consolas"/>
+          <w:color w:val="000000"/>
+          <w:sz w:val="19"/>
+          <w:szCs w:val="19"/>
+        </w:rPr>
+        <w:t xml:space="preserve">            </w:t>
+      </w:r>
+      <w:r>
+        <w:rPr>
+          <w:rFonts w:ascii="Consolas" w:hAnsi="Consolas" w:cs="Consolas"/>
+          <w:color w:val="0000FF"/>
+          <w:sz w:val="19"/>
+          <w:szCs w:val="19"/>
+        </w:rPr>
+        <w:t>&lt;</w:t>
+      </w:r>
+      <w:proofErr w:type="spellStart"/>
+      <w:r>
+        <w:rPr>
+          <w:rFonts w:ascii="Consolas" w:hAnsi="Consolas" w:cs="Consolas"/>
+          <w:color w:val="A31515"/>
+          <w:sz w:val="19"/>
+          <w:szCs w:val="19"/>
+        </w:rPr>
+        <w:t>DataGrid</w:t>
+      </w:r>
+      <w:proofErr w:type="spellEnd"/>
+      <w:r>
+        <w:rPr>
+          <w:rFonts w:ascii="Consolas" w:hAnsi="Consolas" w:cs="Consolas"/>
+          <w:color w:val="FF0000"/>
+          <w:sz w:val="19"/>
+          <w:szCs w:val="19"/>
+        </w:rPr>
+        <w:t xml:space="preserve"> x</w:t>
+      </w:r>
+      <w:r>
+        <w:rPr>
+          <w:rFonts w:ascii="Consolas" w:hAnsi="Consolas" w:cs="Consolas"/>
+          <w:color w:val="0000FF"/>
+          <w:sz w:val="19"/>
+          <w:szCs w:val="19"/>
+        </w:rPr>
+        <w:t>:</w:t>
+      </w:r>
+      <w:r>
+        <w:rPr>
+          <w:rFonts w:ascii="Consolas" w:hAnsi="Consolas" w:cs="Consolas"/>
+          <w:color w:val="FF0000"/>
+          <w:sz w:val="19"/>
+          <w:szCs w:val="19"/>
+        </w:rPr>
+        <w:t>Name</w:t>
+      </w:r>
+      <w:r>
+        <w:rPr>
+          <w:rFonts w:ascii="Consolas" w:hAnsi="Consolas" w:cs="Consolas"/>
+          <w:color w:val="0000FF"/>
+          <w:sz w:val="19"/>
+          <w:szCs w:val="19"/>
+        </w:rPr>
+        <w:t>="ExamsDataGrid"</w:t>
+      </w:r>
+      <w:r>
+        <w:rPr>
+          <w:rFonts w:ascii="Consolas" w:hAnsi="Consolas" w:cs="Consolas"/>
+          <w:color w:val="FF0000"/>
+          <w:sz w:val="19"/>
+          <w:szCs w:val="19"/>
+        </w:rPr>
+        <w:t xml:space="preserve"> </w:t>
+      </w:r>
+      <w:proofErr w:type="spellStart"/>
+      <w:r>
+        <w:rPr>
+          <w:rFonts w:ascii="Consolas" w:hAnsi="Consolas" w:cs="Consolas"/>
+          <w:color w:val="FF0000"/>
+          <w:sz w:val="19"/>
+          <w:szCs w:val="19"/>
+        </w:rPr>
+        <w:t>Grid.Column</w:t>
+      </w:r>
+      <w:proofErr w:type="spellEnd"/>
+      <w:r>
+        <w:rPr>
+          <w:rFonts w:ascii="Consolas" w:hAnsi="Consolas" w:cs="Consolas"/>
+          <w:color w:val="0000FF"/>
+          <w:sz w:val="19"/>
+          <w:szCs w:val="19"/>
+        </w:rPr>
+        <w:t>="0"</w:t>
+      </w:r>
+      <w:r>
+        <w:rPr>
+          <w:rFonts w:ascii="Consolas" w:hAnsi="Consolas" w:cs="Consolas"/>
+          <w:color w:val="FF0000"/>
+          <w:sz w:val="19"/>
+          <w:szCs w:val="19"/>
+        </w:rPr>
+        <w:t xml:space="preserve"> </w:t>
+      </w:r>
+      <w:proofErr w:type="spellStart"/>
+      <w:r>
+        <w:rPr>
+          <w:rFonts w:ascii="Consolas" w:hAnsi="Consolas" w:cs="Consolas"/>
+          <w:color w:val="FF0000"/>
+          <w:sz w:val="19"/>
+          <w:szCs w:val="19"/>
+        </w:rPr>
+        <w:t>ItemsSource</w:t>
+      </w:r>
+      <w:proofErr w:type="spellEnd"/>
+      <w:r>
+        <w:rPr>
+          <w:rFonts w:ascii="Consolas" w:hAnsi="Consolas" w:cs="Consolas"/>
+          <w:color w:val="0000FF"/>
+          <w:sz w:val="19"/>
+          <w:szCs w:val="19"/>
+        </w:rPr>
+        <w:t>="{</w:t>
+      </w:r>
+      <w:proofErr w:type="spellStart"/>
+      <w:r>
+        <w:rPr>
+          <w:rFonts w:ascii="Consolas" w:hAnsi="Consolas" w:cs="Consolas"/>
+          <w:color w:val="A31515"/>
+          <w:sz w:val="19"/>
+          <w:szCs w:val="19"/>
+        </w:rPr>
+        <w:t>Binding</w:t>
+      </w:r>
+      <w:proofErr w:type="spellEnd"/>
+      <w:r>
+        <w:rPr>
+          <w:rFonts w:ascii="Consolas" w:hAnsi="Consolas" w:cs="Consolas"/>
+          <w:color w:val="FF0000"/>
+          <w:sz w:val="19"/>
+          <w:szCs w:val="19"/>
+        </w:rPr>
+        <w:t xml:space="preserve"> </w:t>
+      </w:r>
+      <w:proofErr w:type="spellStart"/>
+      <w:r>
+        <w:rPr>
+          <w:rFonts w:ascii="Consolas" w:hAnsi="Consolas" w:cs="Consolas"/>
+          <w:color w:val="FF0000"/>
+          <w:sz w:val="19"/>
+          <w:szCs w:val="19"/>
+        </w:rPr>
+        <w:t>ExamsListEV</w:t>
+      </w:r>
+      <w:proofErr w:type="spellEnd"/>
+      <w:r>
+        <w:rPr>
+          <w:rFonts w:ascii="Consolas" w:hAnsi="Consolas" w:cs="Consolas"/>
+          <w:color w:val="0000FF"/>
+          <w:sz w:val="19"/>
+          <w:szCs w:val="19"/>
+        </w:rPr>
+        <w:t>}"</w:t>
+      </w:r>
+      <w:r>
+        <w:rPr>
+          <w:rFonts w:ascii="Consolas" w:hAnsi="Consolas" w:cs="Consolas"/>
+          <w:color w:val="FF0000"/>
+          <w:sz w:val="19"/>
+          <w:szCs w:val="19"/>
+        </w:rPr>
+        <w:t xml:space="preserve"> </w:t>
+      </w:r>
+      <w:proofErr w:type="spellStart"/>
+      <w:r>
+        <w:rPr>
+          <w:rFonts w:ascii="Consolas" w:hAnsi="Consolas" w:cs="Consolas"/>
+          <w:color w:val="FF0000"/>
+          <w:sz w:val="19"/>
+          <w:szCs w:val="19"/>
+        </w:rPr>
+        <w:t>SelectedItem</w:t>
+      </w:r>
+      <w:proofErr w:type="spellEnd"/>
+      <w:r>
+        <w:rPr>
+          <w:rFonts w:ascii="Consolas" w:hAnsi="Consolas" w:cs="Consolas"/>
+          <w:color w:val="0000FF"/>
+          <w:sz w:val="19"/>
+          <w:szCs w:val="19"/>
+        </w:rPr>
+        <w:t>="{</w:t>
+      </w:r>
+      <w:proofErr w:type="spellStart"/>
+      <w:r>
+        <w:rPr>
+          <w:rFonts w:ascii="Consolas" w:hAnsi="Consolas" w:cs="Consolas"/>
+          <w:color w:val="A31515"/>
+          <w:sz w:val="19"/>
+          <w:szCs w:val="19"/>
+        </w:rPr>
+        <w:t>Binding</w:t>
+      </w:r>
+      <w:proofErr w:type="spellEnd"/>
+      <w:r>
+        <w:rPr>
+          <w:rFonts w:ascii="Consolas" w:hAnsi="Consolas" w:cs="Consolas"/>
+          <w:color w:val="FF0000"/>
+          <w:sz w:val="19"/>
+          <w:szCs w:val="19"/>
+        </w:rPr>
+        <w:t xml:space="preserve"> </w:t>
+      </w:r>
+      <w:proofErr w:type="spellStart"/>
+      <w:r>
+        <w:rPr>
+          <w:rFonts w:ascii="Consolas" w:hAnsi="Consolas" w:cs="Consolas"/>
+          <w:color w:val="FF0000"/>
+          <w:sz w:val="19"/>
+          <w:szCs w:val="19"/>
+        </w:rPr>
+        <w:t>CurrentExamEV</w:t>
+      </w:r>
+      <w:proofErr w:type="spellEnd"/>
+      <w:r>
+        <w:rPr>
+          <w:rFonts w:ascii="Consolas" w:hAnsi="Consolas" w:cs="Consolas"/>
+          <w:color w:val="0000FF"/>
+          <w:sz w:val="19"/>
+          <w:szCs w:val="19"/>
+        </w:rPr>
+        <w:t>}"</w:t>
+      </w:r>
+      <w:r>
+        <w:rPr>
+          <w:rFonts w:ascii="Consolas" w:hAnsi="Consolas" w:cs="Consolas"/>
+          <w:color w:val="FF0000"/>
+          <w:sz w:val="19"/>
+          <w:szCs w:val="19"/>
+        </w:rPr>
+        <w:t xml:space="preserve"> </w:t>
+      </w:r>
+      <w:proofErr w:type="spellStart"/>
+      <w:r>
+        <w:rPr>
+          <w:rFonts w:ascii="Consolas" w:hAnsi="Consolas" w:cs="Consolas"/>
+          <w:color w:val="FF0000"/>
+          <w:sz w:val="19"/>
+          <w:szCs w:val="19"/>
+        </w:rPr>
+        <w:t>Margin</w:t>
+      </w:r>
+      <w:proofErr w:type="spellEnd"/>
+      <w:r>
+        <w:rPr>
+          <w:rFonts w:ascii="Consolas" w:hAnsi="Consolas" w:cs="Consolas"/>
+          <w:color w:val="0000FF"/>
+          <w:sz w:val="19"/>
+          <w:szCs w:val="19"/>
+        </w:rPr>
+        <w:t>="5,5,5,5"</w:t>
+      </w:r>
+      <w:r>
+        <w:rPr>
+          <w:rFonts w:ascii="Consolas" w:hAnsi="Consolas" w:cs="Consolas"/>
+          <w:color w:val="FF0000"/>
+          <w:sz w:val="19"/>
+          <w:szCs w:val="19"/>
+        </w:rPr>
+        <w:t xml:space="preserve"> </w:t>
+      </w:r>
+      <w:proofErr w:type="spellStart"/>
+      <w:r>
+        <w:rPr>
+          <w:rFonts w:ascii="Consolas" w:hAnsi="Consolas" w:cs="Consolas"/>
+          <w:color w:val="FF0000"/>
+          <w:sz w:val="19"/>
+          <w:szCs w:val="19"/>
+        </w:rPr>
+        <w:t>AutoGenerateColumns</w:t>
+      </w:r>
+      <w:proofErr w:type="spellEnd"/>
+      <w:r>
+        <w:rPr>
+          <w:rFonts w:ascii="Consolas" w:hAnsi="Consolas" w:cs="Consolas"/>
+          <w:color w:val="0000FF"/>
+          <w:sz w:val="19"/>
+          <w:szCs w:val="19"/>
+        </w:rPr>
+        <w:t>="False"&gt;</w:t>
+      </w:r>
+    </w:p>
+    <w:p>
+      <w:pPr>
+        <w:autoSpaceDE w:val="0"/>
+        <w:autoSpaceDN w:val="0"/>
+        <w:adjustRightInd w:val="0"/>
+        <w:spacing w:after="0" w:line="240" w:lineRule="auto"/>
+        <w:rPr>
+          <w:rFonts w:ascii="Consolas" w:hAnsi="Consolas" w:cs="Consolas"/>
+          <w:color w:val="000000"/>
+          <w:sz w:val="19"/>
+          <w:szCs w:val="19"/>
+        </w:rPr>
+      </w:pPr>
+      <w:r>
+        <w:rPr>
+          <w:rFonts w:ascii="Consolas" w:hAnsi="Consolas" w:cs="Consolas"/>
+          <w:color w:val="000000"/>
+          <w:sz w:val="19"/>
+          <w:szCs w:val="19"/>
+        </w:rPr>
+        <w:t xml:space="preserve">                </w:t>
+      </w:r>
+      <w:r>
+        <w:rPr>
+          <w:rFonts w:ascii="Consolas" w:hAnsi="Consolas" w:cs="Consolas"/>
+          <w:color w:val="0000FF"/>
+          <w:sz w:val="19"/>
+          <w:szCs w:val="19"/>
+        </w:rPr>
+        <w:t>&lt;</w:t>
+      </w:r>
+      <w:proofErr w:type="spellStart"/>
+      <w:r>
+        <w:rPr>
+          <w:rFonts w:ascii="Consolas" w:hAnsi="Consolas" w:cs="Consolas"/>
+          <w:color w:val="A31515"/>
+          <w:sz w:val="19"/>
+          <w:szCs w:val="19"/>
+        </w:rPr>
+        <w:t>DataGrid.Columns</w:t>
+      </w:r>
+      <w:proofErr w:type="spellEnd"/>
+      <w:r>
+        <w:rPr>
+          <w:rFonts w:ascii="Consolas" w:hAnsi="Consolas" w:cs="Consolas"/>
+          <w:color w:val="0000FF"/>
+          <w:sz w:val="19"/>
+          <w:szCs w:val="19"/>
+        </w:rPr>
+        <w:t>&gt;</w:t>
+      </w:r>
+    </w:p>
+    <w:p>
+      <w:pPr>
+        <w:autoSpaceDE w:val="0"/>
+        <w:autoSpaceDN w:val="0"/>
+        <w:adjustRightInd w:val="0"/>
+        <w:spacing w:after="0" w:line="240" w:lineRule="auto"/>
+        <w:rPr>
+          <w:rFonts w:ascii="Consolas" w:hAnsi="Consolas" w:cs="Consolas"/>
+          <w:color w:val="000000"/>
+          <w:sz w:val="19"/>
+          <w:szCs w:val="19"/>
+        </w:rPr>
+      </w:pPr>
+      <w:r>
+        <w:rPr>
+          <w:rFonts w:ascii="Consolas" w:hAnsi="Consolas" w:cs="Consolas"/>
+          <w:color w:val="000000"/>
+          <w:sz w:val="19"/>
+          <w:szCs w:val="19"/>
+        </w:rPr>
+        <w:t xml:space="preserve">                    </w:t>
+      </w:r>
+      <w:r>
+        <w:rPr>
+          <w:rFonts w:ascii="Consolas" w:hAnsi="Consolas" w:cs="Consolas"/>
+          <w:color w:val="0000FF"/>
+          <w:sz w:val="19"/>
+          <w:szCs w:val="19"/>
+        </w:rPr>
+        <w:t>&lt;</w:t>
+      </w:r>
+      <w:proofErr w:type="spellStart"/>
+      <w:r>
+        <w:rPr>
+          <w:rFonts w:ascii="Consolas" w:hAnsi="Consolas" w:cs="Consolas"/>
+          <w:color w:val="A31515"/>
+          <w:sz w:val="19"/>
+          <w:szCs w:val="19"/>
+        </w:rPr>
+        <w:t>DataGridTextColumn</w:t>
+      </w:r>
+      <w:proofErr w:type="spellEnd"/>
+      <w:r>
+        <w:rPr>
+          <w:rFonts w:ascii="Consolas" w:hAnsi="Consolas" w:cs="Consolas"/>
+          <w:color w:val="FF0000"/>
+          <w:sz w:val="19"/>
+          <w:szCs w:val="19"/>
+        </w:rPr>
+        <w:t xml:space="preserve"> </w:t>
+      </w:r>
+      <w:proofErr w:type="spellStart"/>
+      <w:r>
+        <w:rPr>
+          <w:rFonts w:ascii="Consolas" w:hAnsi="Consolas" w:cs="Consolas"/>
+          <w:color w:val="FF0000"/>
+          <w:sz w:val="19"/>
+          <w:szCs w:val="19"/>
+        </w:rPr>
+        <w:t>Header</w:t>
+      </w:r>
+      <w:proofErr w:type="spellEnd"/>
+      <w:r>
+        <w:rPr>
+          <w:rFonts w:ascii="Consolas" w:hAnsi="Consolas" w:cs="Consolas"/>
+          <w:color w:val="0000FF"/>
+          <w:sz w:val="19"/>
+          <w:szCs w:val="19"/>
+        </w:rPr>
+        <w:t>="</w:t>
+      </w:r>
+      <w:proofErr w:type="spellStart"/>
+      <w:r>
+        <w:rPr>
+          <w:rFonts w:ascii="Consolas" w:hAnsi="Consolas" w:cs="Consolas"/>
+          <w:color w:val="0000FF"/>
+          <w:sz w:val="19"/>
+          <w:szCs w:val="19"/>
+        </w:rPr>
+        <w:t>Title</w:t>
+      </w:r>
+      <w:proofErr w:type="spellEnd"/>
+      <w:r>
+        <w:rPr>
+          <w:rFonts w:ascii="Consolas" w:hAnsi="Consolas" w:cs="Consolas"/>
+          <w:color w:val="0000FF"/>
+          <w:sz w:val="19"/>
+          <w:szCs w:val="19"/>
+        </w:rPr>
+        <w:t>"</w:t>
+      </w:r>
+      <w:r>
+        <w:rPr>
+          <w:rFonts w:ascii="Consolas" w:hAnsi="Consolas" w:cs="Consolas"/>
+          <w:color w:val="000000"/>
+          <w:sz w:val="19"/>
+          <w:szCs w:val="19"/>
+        </w:rPr>
+        <w:t xml:space="preserve"> </w:t>
+      </w:r>
+      <w:r>
+        <w:rPr>
+          <w:rFonts w:ascii="Consolas" w:hAnsi="Consolas" w:cs="Consolas"/>
+          <w:color w:val="FF0000"/>
+          <w:sz w:val="19"/>
+          <w:szCs w:val="19"/>
+        </w:rPr>
+        <w:t xml:space="preserve"> </w:t>
+      </w:r>
+      <w:proofErr w:type="spellStart"/>
+      <w:r>
+        <w:rPr>
+          <w:rFonts w:ascii="Consolas" w:hAnsi="Consolas" w:cs="Consolas"/>
+          <w:color w:val="FF0000"/>
+          <w:sz w:val="19"/>
+          <w:szCs w:val="19"/>
+        </w:rPr>
+        <w:t>Binding</w:t>
+      </w:r>
+      <w:proofErr w:type="spellEnd"/>
+      <w:r>
+        <w:rPr>
+          <w:rFonts w:ascii="Consolas" w:hAnsi="Consolas" w:cs="Consolas"/>
+          <w:color w:val="0000FF"/>
+          <w:sz w:val="19"/>
+          <w:szCs w:val="19"/>
+        </w:rPr>
+        <w:t>="{</w:t>
+      </w:r>
+      <w:proofErr w:type="spellStart"/>
+      <w:r>
+        <w:rPr>
+          <w:rFonts w:ascii="Consolas" w:hAnsi="Consolas" w:cs="Consolas"/>
+          <w:color w:val="A31515"/>
+          <w:sz w:val="19"/>
+          <w:szCs w:val="19"/>
+        </w:rPr>
+        <w:t>Binding</w:t>
+      </w:r>
+      <w:proofErr w:type="spellEnd"/>
+      <w:r>
+        <w:rPr>
+          <w:rFonts w:ascii="Consolas" w:hAnsi="Consolas" w:cs="Consolas"/>
+          <w:color w:val="FF0000"/>
+          <w:sz w:val="19"/>
+          <w:szCs w:val="19"/>
+        </w:rPr>
+        <w:t xml:space="preserve"> </w:t>
+      </w:r>
+      <w:proofErr w:type="spellStart"/>
+      <w:r>
+        <w:rPr>
+          <w:rFonts w:ascii="Consolas" w:hAnsi="Consolas" w:cs="Consolas"/>
+          <w:color w:val="FF0000"/>
+          <w:sz w:val="19"/>
+          <w:szCs w:val="19"/>
+        </w:rPr>
+        <w:t>Title</w:t>
+      </w:r>
+      <w:proofErr w:type="spellEnd"/>
+      <w:r>
+        <w:rPr>
+          <w:rFonts w:ascii="Consolas" w:hAnsi="Consolas" w:cs="Consolas"/>
+          <w:color w:val="0000FF"/>
+          <w:sz w:val="19"/>
+          <w:szCs w:val="19"/>
+        </w:rPr>
+        <w:t>}"&gt;&lt;/</w:t>
+      </w:r>
+      <w:proofErr w:type="spellStart"/>
+      <w:r>
+        <w:rPr>
+          <w:rFonts w:ascii="Consolas" w:hAnsi="Consolas" w:cs="Consolas"/>
+          <w:color w:val="A31515"/>
+          <w:sz w:val="19"/>
+          <w:szCs w:val="19"/>
+        </w:rPr>
+        <w:t>DataGridTextColumn</w:t>
+      </w:r>
+      <w:proofErr w:type="spellEnd"/>
+      <w:r>
+        <w:rPr>
+          <w:rFonts w:ascii="Consolas" w:hAnsi="Consolas" w:cs="Consolas"/>
+          <w:color w:val="0000FF"/>
+          <w:sz w:val="19"/>
+          <w:szCs w:val="19"/>
+        </w:rPr>
+        <w:t>&gt;</w:t>
+      </w:r>
+    </w:p>
+    <w:p>
+      <w:pPr>
+        <w:autoSpaceDE w:val="0"/>
+        <w:autoSpaceDN w:val="0"/>
+        <w:adjustRightInd w:val="0"/>
+        <w:spacing w:after="0" w:line="240" w:lineRule="auto"/>
+        <w:rPr>
+          <w:rFonts w:ascii="Consolas" w:hAnsi="Consolas" w:cs="Consolas"/>
+          <w:color w:val="000000"/>
+          <w:sz w:val="19"/>
+          <w:szCs w:val="19"/>
+        </w:rPr>
+      </w:pPr>
+      <w:r>
+        <w:rPr>
+          <w:rFonts w:ascii="Consolas" w:hAnsi="Consolas" w:cs="Consolas"/>
+          <w:color w:val="000000"/>
+          <w:sz w:val="19"/>
+          <w:szCs w:val="19"/>
+        </w:rPr>
+        <w:t xml:space="preserve">                    </w:t>
+      </w:r>
+      <w:r>
+        <w:rPr>
+          <w:rFonts w:ascii="Consolas" w:hAnsi="Consolas" w:cs="Consolas"/>
+          <w:color w:val="0000FF"/>
+          <w:sz w:val="19"/>
+          <w:szCs w:val="19"/>
+        </w:rPr>
+        <w:t>&lt;</w:t>
+      </w:r>
+      <w:proofErr w:type="spellStart"/>
+      <w:r>
+        <w:rPr>
+          <w:rFonts w:ascii="Consolas" w:hAnsi="Consolas" w:cs="Consolas"/>
+          <w:color w:val="A31515"/>
+          <w:sz w:val="19"/>
+          <w:szCs w:val="19"/>
+        </w:rPr>
+        <w:t>DataGridTextColumn</w:t>
+      </w:r>
+      <w:proofErr w:type="spellEnd"/>
+      <w:r>
+        <w:rPr>
+          <w:rFonts w:ascii="Consolas" w:hAnsi="Consolas" w:cs="Consolas"/>
+          <w:color w:val="FF0000"/>
+          <w:sz w:val="19"/>
+          <w:szCs w:val="19"/>
+        </w:rPr>
+        <w:t xml:space="preserve"> </w:t>
+      </w:r>
+      <w:proofErr w:type="spellStart"/>
+      <w:r>
+        <w:rPr>
+          <w:rFonts w:ascii="Consolas" w:hAnsi="Consolas" w:cs="Consolas"/>
+          <w:color w:val="FF0000"/>
+          <w:sz w:val="19"/>
+          <w:szCs w:val="19"/>
+        </w:rPr>
+        <w:t>Header</w:t>
+      </w:r>
+      <w:proofErr w:type="spellEnd"/>
+      <w:r>
+        <w:rPr>
+          <w:rFonts w:ascii="Consolas" w:hAnsi="Consolas" w:cs="Consolas"/>
+          <w:color w:val="0000FF"/>
+          <w:sz w:val="19"/>
+          <w:szCs w:val="19"/>
+        </w:rPr>
+        <w:t>="Text"</w:t>
+      </w:r>
+      <w:r>
+        <w:rPr>
+          <w:rFonts w:ascii="Consolas" w:hAnsi="Consolas" w:cs="Consolas"/>
+          <w:color w:val="000000"/>
+          <w:sz w:val="19"/>
+          <w:szCs w:val="19"/>
+        </w:rPr>
+        <w:t xml:space="preserve"> </w:t>
+      </w:r>
+      <w:r>
+        <w:rPr>
+          <w:rFonts w:ascii="Consolas" w:hAnsi="Consolas" w:cs="Consolas"/>
+          <w:color w:val="FF0000"/>
+          <w:sz w:val="19"/>
+          <w:szCs w:val="19"/>
+        </w:rPr>
+        <w:t xml:space="preserve"> </w:t>
+      </w:r>
+      <w:proofErr w:type="spellStart"/>
+      <w:r>
+        <w:rPr>
+          <w:rFonts w:ascii="Consolas" w:hAnsi="Consolas" w:cs="Consolas"/>
+          <w:color w:val="FF0000"/>
+          <w:sz w:val="19"/>
+          <w:szCs w:val="19"/>
+        </w:rPr>
+        <w:t>Binding</w:t>
+      </w:r>
+      <w:proofErr w:type="spellEnd"/>
+      <w:r>
+        <w:rPr>
+          <w:rFonts w:ascii="Consolas" w:hAnsi="Consolas" w:cs="Consolas"/>
+          <w:color w:val="0000FF"/>
+          <w:sz w:val="19"/>
+          <w:szCs w:val="19"/>
+        </w:rPr>
+        <w:t>="{</w:t>
+      </w:r>
+      <w:proofErr w:type="spellStart"/>
+      <w:r>
+        <w:rPr>
+          <w:rFonts w:ascii="Consolas" w:hAnsi="Consolas" w:cs="Consolas"/>
+          <w:color w:val="A31515"/>
+          <w:sz w:val="19"/>
+          <w:szCs w:val="19"/>
+        </w:rPr>
+        <w:t>Binding</w:t>
+      </w:r>
+      <w:proofErr w:type="spellEnd"/>
+      <w:r>
+        <w:rPr>
+          <w:rFonts w:ascii="Consolas" w:hAnsi="Consolas" w:cs="Consolas"/>
+          <w:color w:val="FF0000"/>
+          <w:sz w:val="19"/>
+          <w:szCs w:val="19"/>
+        </w:rPr>
+        <w:t xml:space="preserve"> Text</w:t>
+      </w:r>
+      <w:r>
+        <w:rPr>
+          <w:rFonts w:ascii="Consolas" w:hAnsi="Consolas" w:cs="Consolas"/>
+          <w:color w:val="0000FF"/>
+          <w:sz w:val="19"/>
+          <w:szCs w:val="19"/>
+        </w:rPr>
+        <w:t>}"&gt;&lt;/</w:t>
+      </w:r>
+      <w:proofErr w:type="spellStart"/>
+      <w:r>
+        <w:rPr>
+          <w:rFonts w:ascii="Consolas" w:hAnsi="Consolas" w:cs="Consolas"/>
+          <w:color w:val="A31515"/>
+          <w:sz w:val="19"/>
+          <w:szCs w:val="19"/>
+        </w:rPr>
+        <w:t>DataGridTextColumn</w:t>
+      </w:r>
+      <w:proofErr w:type="spellEnd"/>
+      <w:r>
+        <w:rPr>
+          <w:rFonts w:ascii="Consolas" w:hAnsi="Consolas" w:cs="Consolas"/>
+          <w:color w:val="0000FF"/>
+          <w:sz w:val="19"/>
+          <w:szCs w:val="19"/>
+        </w:rPr>
+        <w:t>&gt;</w:t>
+      </w:r>
+    </w:p>
+    <w:p>
+      <w:pPr>
+        <w:autoSpaceDE w:val="0"/>
+        <w:autoSpaceDN w:val="0"/>
+        <w:adjustRightInd w:val="0"/>
+        <w:spacing w:after="0" w:line="240" w:lineRule="auto"/>
+        <w:rPr>
+          <w:rFonts w:ascii="Consolas" w:hAnsi="Consolas" w:cs="Consolas"/>
+          <w:color w:val="000000"/>
+          <w:sz w:val="19"/>
+          <w:szCs w:val="19"/>
+        </w:rPr>
+      </w:pPr>
+      <w:r>
+        <w:rPr>
+          <w:rFonts w:ascii="Consolas" w:hAnsi="Consolas" w:cs="Consolas"/>
+          <w:color w:val="000000"/>
+          <w:sz w:val="19"/>
+          <w:szCs w:val="19"/>
+        </w:rPr>
+        <w:t xml:space="preserve">                    </w:t>
+      </w:r>
+      <w:r>
+        <w:rPr>
+          <w:rFonts w:ascii="Consolas" w:hAnsi="Consolas" w:cs="Consolas"/>
+          <w:color w:val="0000FF"/>
+          <w:sz w:val="19"/>
+          <w:szCs w:val="19"/>
+        </w:rPr>
+        <w:t>&lt;</w:t>
+      </w:r>
+      <w:proofErr w:type="spellStart"/>
+      <w:r>
+        <w:rPr>
+          <w:rFonts w:ascii="Consolas" w:hAnsi="Consolas" w:cs="Consolas"/>
+          <w:color w:val="A31515"/>
+          <w:sz w:val="19"/>
+          <w:szCs w:val="19"/>
+        </w:rPr>
+        <w:t>DataGridTextColumn</w:t>
+      </w:r>
+      <w:proofErr w:type="spellEnd"/>
+      <w:r>
+        <w:rPr>
+          <w:rFonts w:ascii="Consolas" w:hAnsi="Consolas" w:cs="Consolas"/>
+          <w:color w:val="FF0000"/>
+          <w:sz w:val="19"/>
+          <w:szCs w:val="19"/>
+        </w:rPr>
+        <w:t xml:space="preserve"> </w:t>
+      </w:r>
+      <w:proofErr w:type="spellStart"/>
+      <w:r>
+        <w:rPr>
+          <w:rFonts w:ascii="Consolas" w:hAnsi="Consolas" w:cs="Consolas"/>
+          <w:color w:val="FF0000"/>
+          <w:sz w:val="19"/>
+          <w:szCs w:val="19"/>
+        </w:rPr>
+        <w:t>Header</w:t>
+      </w:r>
+      <w:proofErr w:type="spellEnd"/>
+      <w:r>
+        <w:rPr>
+          <w:rFonts w:ascii="Consolas" w:hAnsi="Consolas" w:cs="Consolas"/>
+          <w:color w:val="0000FF"/>
+          <w:sz w:val="19"/>
+          <w:szCs w:val="19"/>
+        </w:rPr>
+        <w:t>="Data"</w:t>
+      </w:r>
+      <w:r>
+        <w:rPr>
+          <w:rFonts w:ascii="Consolas" w:hAnsi="Consolas" w:cs="Consolas"/>
+          <w:color w:val="000000"/>
+          <w:sz w:val="19"/>
+          <w:szCs w:val="19"/>
+        </w:rPr>
+        <w:t xml:space="preserve"> </w:t>
+      </w:r>
+      <w:r>
+        <w:rPr>
+          <w:rFonts w:ascii="Consolas" w:hAnsi="Consolas" w:cs="Consolas"/>
+          <w:color w:val="FF0000"/>
+          <w:sz w:val="19"/>
+          <w:szCs w:val="19"/>
+        </w:rPr>
+        <w:t xml:space="preserve"> </w:t>
+      </w:r>
+      <w:proofErr w:type="spellStart"/>
+      <w:r>
+        <w:rPr>
+          <w:rFonts w:ascii="Consolas" w:hAnsi="Consolas" w:cs="Consolas"/>
+          <w:color w:val="FF0000"/>
+          <w:sz w:val="19"/>
+          <w:szCs w:val="19"/>
+        </w:rPr>
+        <w:t>Binding</w:t>
+      </w:r>
+      <w:proofErr w:type="spellEnd"/>
+      <w:r>
+        <w:rPr>
+          <w:rFonts w:ascii="Consolas" w:hAnsi="Consolas" w:cs="Consolas"/>
+          <w:color w:val="0000FF"/>
+          <w:sz w:val="19"/>
+          <w:szCs w:val="19"/>
+        </w:rPr>
+        <w:t>="{</w:t>
+      </w:r>
+      <w:proofErr w:type="spellStart"/>
+      <w:r>
+        <w:rPr>
+          <w:rFonts w:ascii="Consolas" w:hAnsi="Consolas" w:cs="Consolas"/>
+          <w:color w:val="A31515"/>
+          <w:sz w:val="19"/>
+          <w:szCs w:val="19"/>
+        </w:rPr>
+        <w:t>Binding</w:t>
+      </w:r>
+      <w:proofErr w:type="spellEnd"/>
+      <w:r>
+        <w:rPr>
+          <w:rFonts w:ascii="Consolas" w:hAnsi="Consolas" w:cs="Consolas"/>
+          <w:color w:val="000000"/>
+          <w:sz w:val="19"/>
+          <w:szCs w:val="19"/>
+        </w:rPr>
+        <w:t xml:space="preserve"> </w:t>
+      </w:r>
+      <w:r>
+        <w:rPr>
+          <w:rFonts w:ascii="Consolas" w:hAnsi="Consolas" w:cs="Consolas"/>
+          <w:color w:val="FF0000"/>
+          <w:sz w:val="19"/>
+          <w:szCs w:val="19"/>
+        </w:rPr>
+        <w:t xml:space="preserve"> Date</w:t>
+      </w:r>
+      <w:r>
+        <w:rPr>
+          <w:rFonts w:ascii="Consolas" w:hAnsi="Consolas" w:cs="Consolas"/>
+          <w:color w:val="0000FF"/>
+          <w:sz w:val="19"/>
+          <w:szCs w:val="19"/>
+        </w:rPr>
+        <w:t>}"&gt;&lt;/</w:t>
+      </w:r>
+      <w:proofErr w:type="spellStart"/>
+      <w:r>
+        <w:rPr>
+          <w:rFonts w:ascii="Consolas" w:hAnsi="Consolas" w:cs="Consolas"/>
+          <w:color w:val="A31515"/>
+          <w:sz w:val="19"/>
+          <w:szCs w:val="19"/>
+        </w:rPr>
+        <w:t>DataGridTextColumn</w:t>
+      </w:r>
+      <w:proofErr w:type="spellEnd"/>
+      <w:r>
+        <w:rPr>
+          <w:rFonts w:ascii="Consolas" w:hAnsi="Consolas" w:cs="Consolas"/>
+          <w:color w:val="0000FF"/>
+          <w:sz w:val="19"/>
+          <w:szCs w:val="19"/>
+        </w:rPr>
+        <w:t>&gt;</w:t>
+      </w:r>
+    </w:p>
+    <w:p>
+      <w:pPr>
+        <w:autoSpaceDE w:val="0"/>
+        <w:autoSpaceDN w:val="0"/>
+        <w:adjustRightInd w:val="0"/>
+        <w:spacing w:after="0" w:line="240" w:lineRule="auto"/>
+        <w:rPr>
+          <w:rFonts w:ascii="Consolas" w:hAnsi="Consolas" w:cs="Consolas"/>
+          <w:color w:val="000000"/>
+          <w:sz w:val="19"/>
+          <w:szCs w:val="19"/>
+        </w:rPr>
+      </w:pPr>
+      <w:r>
+        <w:rPr>
+          <w:rFonts w:ascii="Consolas" w:hAnsi="Consolas" w:cs="Consolas"/>
+          <w:color w:val="000000"/>
+          <w:sz w:val="19"/>
+          <w:szCs w:val="19"/>
+        </w:rPr>
+        <w:t xml:space="preserve">                    </w:t>
+      </w:r>
+      <w:r>
+        <w:rPr>
+          <w:rFonts w:ascii="Consolas" w:hAnsi="Consolas" w:cs="Consolas"/>
+          <w:color w:val="0000FF"/>
+          <w:sz w:val="19"/>
+          <w:szCs w:val="19"/>
+        </w:rPr>
+        <w:t>&lt;</w:t>
+      </w:r>
+      <w:proofErr w:type="spellStart"/>
+      <w:r>
+        <w:rPr>
+          <w:rFonts w:ascii="Consolas" w:hAnsi="Consolas" w:cs="Consolas"/>
+          <w:color w:val="A31515"/>
+          <w:sz w:val="19"/>
+          <w:szCs w:val="19"/>
+        </w:rPr>
+        <w:t>DataGridTextColumn</w:t>
+      </w:r>
+      <w:proofErr w:type="spellEnd"/>
+      <w:r>
+        <w:rPr>
+          <w:rFonts w:ascii="Consolas" w:hAnsi="Consolas" w:cs="Consolas"/>
+          <w:color w:val="FF0000"/>
+          <w:sz w:val="19"/>
+          <w:szCs w:val="19"/>
+        </w:rPr>
+        <w:t xml:space="preserve"> </w:t>
+      </w:r>
+      <w:proofErr w:type="spellStart"/>
+      <w:r>
+        <w:rPr>
+          <w:rFonts w:ascii="Consolas" w:hAnsi="Consolas" w:cs="Consolas"/>
+          <w:color w:val="FF0000"/>
+          <w:sz w:val="19"/>
+          <w:szCs w:val="19"/>
+        </w:rPr>
+        <w:t>Header</w:t>
+      </w:r>
+      <w:proofErr w:type="spellEnd"/>
+      <w:r>
+        <w:rPr>
+          <w:rFonts w:ascii="Consolas" w:hAnsi="Consolas" w:cs="Consolas"/>
+          <w:color w:val="0000FF"/>
+          <w:sz w:val="19"/>
+          <w:szCs w:val="19"/>
+        </w:rPr>
+        <w:t>="</w:t>
+      </w:r>
+      <w:proofErr w:type="spellStart"/>
+      <w:r>
+        <w:rPr>
+          <w:rFonts w:ascii="Consolas" w:hAnsi="Consolas" w:cs="Consolas"/>
+          <w:color w:val="0000FF"/>
+          <w:sz w:val="19"/>
+          <w:szCs w:val="19"/>
+        </w:rPr>
+        <w:t>Subject</w:t>
+      </w:r>
+      <w:proofErr w:type="spellEnd"/>
+      <w:r>
+        <w:rPr>
+          <w:rFonts w:ascii="Consolas" w:hAnsi="Consolas" w:cs="Consolas"/>
+          <w:color w:val="0000FF"/>
+          <w:sz w:val="19"/>
+          <w:szCs w:val="19"/>
+        </w:rPr>
+        <w:t>"</w:t>
+      </w:r>
+      <w:r>
+        <w:rPr>
+          <w:rFonts w:ascii="Consolas" w:hAnsi="Consolas" w:cs="Consolas"/>
+          <w:color w:val="FF0000"/>
+          <w:sz w:val="19"/>
+          <w:szCs w:val="19"/>
+        </w:rPr>
+        <w:t xml:space="preserve"> </w:t>
+      </w:r>
+      <w:proofErr w:type="spellStart"/>
+      <w:r>
+        <w:rPr>
+          <w:rFonts w:ascii="Consolas" w:hAnsi="Consolas" w:cs="Consolas"/>
+          <w:color w:val="FF0000"/>
+          <w:sz w:val="19"/>
+          <w:szCs w:val="19"/>
+        </w:rPr>
+        <w:t>Binding</w:t>
+      </w:r>
+      <w:proofErr w:type="spellEnd"/>
+      <w:r>
+        <w:rPr>
+          <w:rFonts w:ascii="Consolas" w:hAnsi="Consolas" w:cs="Consolas"/>
+          <w:color w:val="0000FF"/>
+          <w:sz w:val="19"/>
+          <w:szCs w:val="19"/>
+        </w:rPr>
+        <w:t>="{</w:t>
+      </w:r>
+      <w:proofErr w:type="spellStart"/>
+      <w:r>
+        <w:rPr>
+          <w:rFonts w:ascii="Consolas" w:hAnsi="Consolas" w:cs="Consolas"/>
+          <w:color w:val="A31515"/>
+          <w:sz w:val="19"/>
+          <w:szCs w:val="19"/>
+        </w:rPr>
+        <w:t>Binding</w:t>
+      </w:r>
+      <w:proofErr w:type="spellEnd"/>
+      <w:r>
+        <w:rPr>
+          <w:rFonts w:ascii="Consolas" w:hAnsi="Consolas" w:cs="Consolas"/>
+          <w:color w:val="FF0000"/>
+          <w:sz w:val="19"/>
+          <w:szCs w:val="19"/>
+        </w:rPr>
+        <w:t xml:space="preserve"> </w:t>
+      </w:r>
+      <w:proofErr w:type="spellStart"/>
+      <w:r>
+        <w:rPr>
+          <w:rFonts w:ascii="Consolas" w:hAnsi="Consolas" w:cs="Consolas"/>
+          <w:color w:val="FF0000"/>
+          <w:sz w:val="19"/>
+          <w:szCs w:val="19"/>
+        </w:rPr>
+        <w:t>Subject</w:t>
+      </w:r>
+      <w:r>
+        <w:rPr>
+          <w:rFonts w:ascii="Consolas" w:hAnsi="Consolas" w:cs="Consolas"/>
+          <w:color w:val="0000FF"/>
+          <w:sz w:val="19"/>
+          <w:szCs w:val="19"/>
+        </w:rPr>
+        <w:t>.Name</w:t>
+      </w:r>
+      <w:proofErr w:type="spellEnd"/>
+      <w:r>
+        <w:rPr>
+          <w:rFonts w:ascii="Consolas" w:hAnsi="Consolas" w:cs="Consolas"/>
+          <w:color w:val="0000FF"/>
+          <w:sz w:val="19"/>
+          <w:szCs w:val="19"/>
+        </w:rPr>
+        <w:t>}"&gt;&lt;/</w:t>
+      </w:r>
+      <w:proofErr w:type="spellStart"/>
+      <w:r>
+        <w:rPr>
+          <w:rFonts w:ascii="Consolas" w:hAnsi="Consolas" w:cs="Consolas"/>
+          <w:color w:val="A31515"/>
+          <w:sz w:val="19"/>
+          <w:szCs w:val="19"/>
+        </w:rPr>
+        <w:t>DataGridTextColumn</w:t>
+      </w:r>
+      <w:proofErr w:type="spellEnd"/>
+      <w:r>
+        <w:rPr>
+          <w:rFonts w:ascii="Consolas" w:hAnsi="Consolas" w:cs="Consolas"/>
+          <w:color w:val="0000FF"/>
+          <w:sz w:val="19"/>
+          <w:szCs w:val="19"/>
+        </w:rPr>
+        <w:t>&gt;</w:t>
+      </w:r>
+    </w:p>
+    <w:p>
+      <w:pPr>
+        <w:autoSpaceDE w:val="0"/>
+        <w:autoSpaceDN w:val="0"/>
+        <w:adjustRightInd w:val="0"/>
+        <w:spacing w:after="0" w:line="240" w:lineRule="auto"/>
+        <w:rPr>
+          <w:rFonts w:ascii="Consolas" w:hAnsi="Consolas" w:cs="Consolas"/>
+          <w:color w:val="000000"/>
+          <w:sz w:val="19"/>
+          <w:szCs w:val="19"/>
+        </w:rPr>
+      </w:pPr>
+      <w:r>
+        <w:rPr>
+          <w:rFonts w:ascii="Consolas" w:hAnsi="Consolas" w:cs="Consolas"/>
+          <w:color w:val="000000"/>
+          <w:sz w:val="19"/>
+          <w:szCs w:val="19"/>
+        </w:rPr>
+        <w:t xml:space="preserve">                    </w:t>
+      </w:r>
+      <w:r>
+        <w:rPr>
+          <w:rFonts w:ascii="Consolas" w:hAnsi="Consolas" w:cs="Consolas"/>
+          <w:color w:val="0000FF"/>
+          <w:sz w:val="19"/>
+          <w:szCs w:val="19"/>
+        </w:rPr>
+        <w:t>&lt;</w:t>
+      </w:r>
+      <w:proofErr w:type="spellStart"/>
+      <w:r>
+        <w:rPr>
+          <w:rFonts w:ascii="Consolas" w:hAnsi="Consolas" w:cs="Consolas"/>
+          <w:color w:val="A31515"/>
+          <w:sz w:val="19"/>
+          <w:szCs w:val="19"/>
+        </w:rPr>
+        <w:t>DataGridTextColumn</w:t>
+      </w:r>
+      <w:proofErr w:type="spellEnd"/>
+      <w:r>
+        <w:rPr>
+          <w:rFonts w:ascii="Consolas" w:hAnsi="Consolas" w:cs="Consolas"/>
+          <w:color w:val="FF0000"/>
+          <w:sz w:val="19"/>
+          <w:szCs w:val="19"/>
+        </w:rPr>
+        <w:t xml:space="preserve"> </w:t>
+      </w:r>
+      <w:proofErr w:type="spellStart"/>
+      <w:r>
+        <w:rPr>
+          <w:rFonts w:ascii="Consolas" w:hAnsi="Consolas" w:cs="Consolas"/>
+          <w:color w:val="FF0000"/>
+          <w:sz w:val="19"/>
+          <w:szCs w:val="19"/>
+        </w:rPr>
+        <w:t>Header</w:t>
+      </w:r>
+      <w:proofErr w:type="spellEnd"/>
+      <w:r>
+        <w:rPr>
+          <w:rFonts w:ascii="Consolas" w:hAnsi="Consolas" w:cs="Consolas"/>
+          <w:color w:val="0000FF"/>
+          <w:sz w:val="19"/>
+          <w:szCs w:val="19"/>
+        </w:rPr>
+        <w:t>="</w:t>
+      </w:r>
+      <w:proofErr w:type="spellStart"/>
+      <w:r>
+        <w:rPr>
+          <w:rFonts w:ascii="Consolas" w:hAnsi="Consolas" w:cs="Consolas"/>
+          <w:color w:val="0000FF"/>
+          <w:sz w:val="19"/>
+          <w:szCs w:val="19"/>
+        </w:rPr>
+        <w:t>IdExam</w:t>
+      </w:r>
+      <w:proofErr w:type="spellEnd"/>
+      <w:r>
+        <w:rPr>
+          <w:rFonts w:ascii="Consolas" w:hAnsi="Consolas" w:cs="Consolas"/>
+          <w:color w:val="0000FF"/>
+          <w:sz w:val="19"/>
+          <w:szCs w:val="19"/>
+        </w:rPr>
+        <w:t>"</w:t>
+      </w:r>
+      <w:r>
+        <w:rPr>
+          <w:rFonts w:ascii="Consolas" w:hAnsi="Consolas" w:cs="Consolas"/>
+          <w:color w:val="000000"/>
+          <w:sz w:val="19"/>
+          <w:szCs w:val="19"/>
+        </w:rPr>
+        <w:t xml:space="preserve"> </w:t>
+      </w:r>
+      <w:r>
+        <w:rPr>
+          <w:rFonts w:ascii="Consolas" w:hAnsi="Consolas" w:cs="Consolas"/>
+          <w:color w:val="FF0000"/>
+          <w:sz w:val="19"/>
+          <w:szCs w:val="19"/>
+        </w:rPr>
+        <w:t xml:space="preserve"> </w:t>
+      </w:r>
+      <w:proofErr w:type="spellStart"/>
+      <w:r>
+        <w:rPr>
+          <w:rFonts w:ascii="Consolas" w:hAnsi="Consolas" w:cs="Consolas"/>
+          <w:color w:val="FF0000"/>
+          <w:sz w:val="19"/>
+          <w:szCs w:val="19"/>
+        </w:rPr>
+        <w:t>Binding</w:t>
+      </w:r>
+      <w:proofErr w:type="spellEnd"/>
+      <w:r>
+        <w:rPr>
+          <w:rFonts w:ascii="Consolas" w:hAnsi="Consolas" w:cs="Consolas"/>
+          <w:color w:val="0000FF"/>
+          <w:sz w:val="19"/>
+          <w:szCs w:val="19"/>
+        </w:rPr>
+        <w:t>="{</w:t>
+      </w:r>
+      <w:proofErr w:type="spellStart"/>
+      <w:r>
+        <w:rPr>
+          <w:rFonts w:ascii="Consolas" w:hAnsi="Consolas" w:cs="Consolas"/>
+          <w:color w:val="A31515"/>
+          <w:sz w:val="19"/>
+          <w:szCs w:val="19"/>
+        </w:rPr>
+        <w:t>Binding</w:t>
+      </w:r>
+      <w:proofErr w:type="spellEnd"/>
+      <w:r>
+        <w:rPr>
+          <w:rFonts w:ascii="Consolas" w:hAnsi="Consolas" w:cs="Consolas"/>
+          <w:color w:val="000000"/>
+          <w:sz w:val="19"/>
+          <w:szCs w:val="19"/>
+        </w:rPr>
+        <w:t xml:space="preserve"> </w:t>
+      </w:r>
+      <w:r>
+        <w:rPr>
+          <w:rFonts w:ascii="Consolas" w:hAnsi="Consolas" w:cs="Consolas"/>
+          <w:color w:val="FF0000"/>
+          <w:sz w:val="19"/>
+          <w:szCs w:val="19"/>
+        </w:rPr>
+        <w:t xml:space="preserve"> Id</w:t>
+      </w:r>
+      <w:r>
+        <w:rPr>
+          <w:rFonts w:ascii="Consolas" w:hAnsi="Consolas" w:cs="Consolas"/>
+          <w:color w:val="0000FF"/>
+          <w:sz w:val="19"/>
+          <w:szCs w:val="19"/>
+        </w:rPr>
+        <w:t>}"&gt;&lt;/</w:t>
+      </w:r>
+      <w:proofErr w:type="spellStart"/>
+      <w:r>
+        <w:rPr>
+          <w:rFonts w:ascii="Consolas" w:hAnsi="Consolas" w:cs="Consolas"/>
+          <w:color w:val="A31515"/>
+          <w:sz w:val="19"/>
+          <w:szCs w:val="19"/>
+        </w:rPr>
+        <w:t>DataGridTextColumn</w:t>
+      </w:r>
+      <w:proofErr w:type="spellEnd"/>
+      <w:r>
+        <w:rPr>
+          <w:rFonts w:ascii="Consolas" w:hAnsi="Consolas" w:cs="Consolas"/>
+          <w:color w:val="0000FF"/>
+          <w:sz w:val="19"/>
+          <w:szCs w:val="19"/>
+        </w:rPr>
+        <w:t>&gt;</w:t>
+      </w:r>
+    </w:p>
+    <w:p>
+      <w:pPr>
+        <w:autoSpaceDE w:val="0"/>
+        <w:autoSpaceDN w:val="0"/>
+        <w:adjustRightInd w:val="0"/>
+        <w:spacing w:after="0" w:line="240" w:lineRule="auto"/>
+        <w:rPr>
+          <w:rFonts w:ascii="Consolas" w:hAnsi="Consolas" w:cs="Consolas"/>
+          <w:color w:val="000000"/>
+          <w:sz w:val="19"/>
+          <w:szCs w:val="19"/>
+        </w:rPr>
+      </w:pPr>
+      <w:r>
+        <w:rPr>
+          <w:rFonts w:ascii="Consolas" w:hAnsi="Consolas" w:cs="Consolas"/>
+          <w:color w:val="000000"/>
+          <w:sz w:val="19"/>
+          <w:szCs w:val="19"/>
+        </w:rPr>
+        <w:t xml:space="preserve">                </w:t>
+      </w:r>
+      <w:r>
+        <w:rPr>
+          <w:rFonts w:ascii="Consolas" w:hAnsi="Consolas" w:cs="Consolas"/>
+          <w:color w:val="0000FF"/>
+          <w:sz w:val="19"/>
+          <w:szCs w:val="19"/>
+        </w:rPr>
+        <w:t>&lt;/</w:t>
+      </w:r>
+      <w:proofErr w:type="spellStart"/>
+      <w:r>
+        <w:rPr>
+          <w:rFonts w:ascii="Consolas" w:hAnsi="Consolas" w:cs="Consolas"/>
+          <w:color w:val="A31515"/>
+          <w:sz w:val="19"/>
+          <w:szCs w:val="19"/>
+        </w:rPr>
+        <w:t>DataGrid.Columns</w:t>
+      </w:r>
+      <w:proofErr w:type="spellEnd"/>
+      <w:r>
+        <w:rPr>
+          <w:rFonts w:ascii="Consolas" w:hAnsi="Consolas" w:cs="Consolas"/>
+          <w:color w:val="0000FF"/>
+          <w:sz w:val="19"/>
+          <w:szCs w:val="19"/>
+        </w:rPr>
+        <w:t>&gt;</w:t>
+      </w:r>
+    </w:p>
+    <w:p>
+      <w:pPr>
+        <w:autoSpaceDE w:val="0"/>
+        <w:autoSpaceDN w:val="0"/>
+        <w:adjustRightInd w:val="0"/>
+        <w:spacing w:after="0" w:line="240" w:lineRule="auto"/>
+        <w:rPr>
+          <w:rFonts w:ascii="Consolas" w:hAnsi="Consolas" w:cs="Consolas"/>
+          <w:color w:val="000000"/>
+          <w:sz w:val="19"/>
+          <w:szCs w:val="19"/>
+        </w:rPr>
+      </w:pPr>
+    </w:p>
+    <w:p>
+      <w:pPr>
+        <w:autoSpaceDE w:val="0"/>
+        <w:autoSpaceDN w:val="0"/>
+        <w:adjustRightInd w:val="0"/>
+        <w:spacing w:after="0" w:line="240" w:lineRule="auto"/>
+        <w:rPr>
+          <w:rFonts w:ascii="Consolas" w:hAnsi="Consolas" w:cs="Consolas"/>
+          <w:color w:val="000000"/>
+          <w:sz w:val="19"/>
+          <w:szCs w:val="19"/>
+        </w:rPr>
+      </w:pPr>
+      <w:r>
+        <w:rPr>
+          <w:rFonts w:ascii="Consolas" w:hAnsi="Consolas" w:cs="Consolas"/>
+          <w:color w:val="000000"/>
+          <w:sz w:val="19"/>
+          <w:szCs w:val="19"/>
+        </w:rPr>
+        <w:t xml:space="preserve">            </w:t>
+      </w:r>
+      <w:r>
+        <w:rPr>
+          <w:rFonts w:ascii="Consolas" w:hAnsi="Consolas" w:cs="Consolas"/>
+          <w:color w:val="0000FF"/>
+          <w:sz w:val="19"/>
+          <w:szCs w:val="19"/>
+        </w:rPr>
+        <w:t>&lt;/</w:t>
+      </w:r>
+      <w:proofErr w:type="spellStart"/>
+      <w:r>
+        <w:rPr>
+          <w:rFonts w:ascii="Consolas" w:hAnsi="Consolas" w:cs="Consolas"/>
+          <w:color w:val="A31515"/>
+          <w:sz w:val="19"/>
+          <w:szCs w:val="19"/>
+        </w:rPr>
+        <w:t>DataGrid</w:t>
+      </w:r>
+      <w:proofErr w:type="spellEnd"/>
+      <w:r>
+        <w:rPr>
+          <w:rFonts w:ascii="Consolas" w:hAnsi="Consolas" w:cs="Consolas"/>
+          <w:color w:val="0000FF"/>
+          <w:sz w:val="19"/>
+          <w:szCs w:val="19"/>
+        </w:rPr>
+        <w:t>&gt;</w:t>
       </w:r>
     </w:p>
     <w:p>
@@ -128,8 +1482,60 @@
           <w:numId w:val="1"/>
         </w:numPr>
       </w:pPr>
+      <w:r>
+        <w:t xml:space="preserve">Cuando en una </w:t>
+      </w:r>
+      <w:proofErr w:type="spellStart"/>
+      <w:r>
+        <w:t>DataGrid</w:t>
+      </w:r>
+      <w:proofErr w:type="spellEnd"/>
+      <w:r>
+        <w:t xml:space="preserve"> queremos enseñar las columnas que nos interesan, hay que definirlas así (Ver </w:t>
+      </w:r>
+      <w:proofErr w:type="spellStart"/>
+      <w:r>
+        <w:t>ExamsView.XAML</w:t>
+      </w:r>
+      <w:proofErr w:type="spellEnd"/>
+      <w:r>
+        <w:t xml:space="preserve"> del proyecto). El </w:t>
+      </w:r>
+      <w:proofErr w:type="spellStart"/>
+      <w:r>
+        <w:t>Binding</w:t>
+      </w:r>
+      <w:proofErr w:type="spellEnd"/>
+      <w:r>
+        <w:t xml:space="preserve"> se hace desde XAML y el editor te ofrece todas las propiedades que pueden utilizarse (Las colorea en azul). </w:t>
+      </w:r>
+    </w:p>
+    <w:p>
+      <w:pPr>
+        <w:pStyle w:val="Prrafodelista"/>
+        <w:ind w:left="408"/>
+      </w:pPr>
       <w:bookmarkStart w:id="0" w:name="_GoBack"/>
       <w:bookmarkEnd w:id="0"/>
+      <w:r>
+        <w:t xml:space="preserve">No hacer </w:t>
+      </w:r>
+      <w:proofErr w:type="spellStart"/>
+      <w:r>
+        <w:t>binding</w:t>
+      </w:r>
+      <w:proofErr w:type="spellEnd"/>
+      <w:r>
+        <w:t xml:space="preserve"> por el enlace de datos (No sé </w:t>
+      </w:r>
+      <w:proofErr w:type="spellStart"/>
+      <w:r>
+        <w:t>como</w:t>
+      </w:r>
+      <w:proofErr w:type="spellEnd"/>
+      <w:r>
+        <w:t xml:space="preserve"> hacerlo)</w:t>
+      </w:r>
     </w:p>
     <w:sectPr>
       <w:pgSz w:w="11906" w:h="16838"/>

</xml_diff>

<commit_message>
Desarrollados StudentExamsViewModel y StudentExams (Model) realizadas funciones CRUD Básicas. Verificado primer funcionamiento OK
</commit_message>
<xml_diff>
--- a/Solucion de Errores.docx
+++ b/Solucion de Errores.docx
@@ -11,53 +11,13 @@
         </w:numPr>
       </w:pPr>
       <w:r>
-        <w:t xml:space="preserve">La base de datos se define en el fichero </w:t>
-      </w:r>
-      <w:proofErr w:type="spellStart"/>
-      <w:r>
-        <w:t>Appsettings.json</w:t>
-      </w:r>
-      <w:proofErr w:type="spellEnd"/>
-      <w:r>
-        <w:t xml:space="preserve">. Allí hay la </w:t>
-      </w:r>
-      <w:proofErr w:type="spellStart"/>
-      <w:r>
-        <w:t>DBConnectionString</w:t>
-      </w:r>
-      <w:proofErr w:type="spellEnd"/>
-      <w:r>
-        <w:t xml:space="preserve"> y está en 2 sitios</w:t>
+        <w:t>La base de datos se define en el fichero Appsettings.json. Allí hay la DBConnectionString y está en 2 sitios</w:t>
       </w:r>
       <w:r>
         <w:t xml:space="preserve"> (OJO ¡!)</w:t>
       </w:r>
       <w:r>
-        <w:t xml:space="preserve"> : En la raíz del proyecto que arranca (WPF….) y en el proyecto que arranca, </w:t>
-      </w:r>
-      <w:proofErr w:type="spellStart"/>
-      <w:r>
-        <w:t>bin</w:t>
-      </w:r>
-      <w:proofErr w:type="spellEnd"/>
-      <w:r>
-        <w:t xml:space="preserve">, </w:t>
-      </w:r>
-      <w:proofErr w:type="spellStart"/>
-      <w:r>
-        <w:t>debug</w:t>
-      </w:r>
-      <w:proofErr w:type="spellEnd"/>
-      <w:r>
-        <w:t xml:space="preserve">, netcoreap3.0. Aquí también está la </w:t>
-      </w:r>
-      <w:proofErr w:type="spellStart"/>
-      <w:r>
-        <w:t>bbdd</w:t>
-      </w:r>
-      <w:proofErr w:type="spellEnd"/>
-      <w:r>
-        <w:t>.</w:t>
+        <w:t xml:space="preserve"> : En la raíz del proyecto que arranca (WPF….) y en el proyecto que arranca, bin, debug, netcoreap3.0. Aquí también está la bbdd.</w:t>
       </w:r>
     </w:p>
     <w:p>
@@ -69,39 +29,7 @@
         </w:numPr>
       </w:pPr>
       <w:r>
-        <w:t xml:space="preserve">La </w:t>
-      </w:r>
-      <w:proofErr w:type="spellStart"/>
-      <w:r>
-        <w:t>bbdd</w:t>
-      </w:r>
-      <w:proofErr w:type="spellEnd"/>
-      <w:r>
-        <w:t xml:space="preserve"> se ha generado en la </w:t>
-      </w:r>
-      <w:proofErr w:type="spellStart"/>
-      <w:r>
-        <w:t>root</w:t>
-      </w:r>
-      <w:proofErr w:type="spellEnd"/>
-      <w:r>
-        <w:t xml:space="preserve"> del proyecto de arranque WPF… y se ha movido “a mano “ al WPF…, </w:t>
-      </w:r>
-      <w:proofErr w:type="spellStart"/>
-      <w:r>
-        <w:t>bin</w:t>
-      </w:r>
-      <w:proofErr w:type="spellEnd"/>
-      <w:r>
-        <w:t xml:space="preserve">, </w:t>
-      </w:r>
-      <w:proofErr w:type="spellStart"/>
-      <w:r>
-        <w:t>debug</w:t>
-      </w:r>
-      <w:proofErr w:type="spellEnd"/>
-      <w:r>
-        <w:t>, netcoreapp3.0.</w:t>
+        <w:t>La bbdd se ha generado en la root del proyecto de arranque WPF… y se ha movido “a mano “ al WPF…, bin, debug, netcoreapp3.0.</w:t>
       </w:r>
     </w:p>
     <w:p/>
@@ -136,7 +64,6 @@
         </w:rPr>
         <w:t>&lt;</w:t>
       </w:r>
-      <w:proofErr w:type="spellStart"/>
       <w:r>
         <w:rPr>
           <w:rFonts w:ascii="Consolas" w:hAnsi="Consolas" w:cs="Consolas"/>
@@ -146,7 +73,6 @@
         </w:rPr>
         <w:t>DataGrid</w:t>
       </w:r>
-      <w:proofErr w:type="spellEnd"/>
       <w:r>
         <w:rPr>
           <w:rFonts w:ascii="Consolas" w:hAnsi="Consolas" w:cs="Consolas"/>
@@ -190,19 +116,8 @@
           <w:sz w:val="19"/>
           <w:szCs w:val="19"/>
         </w:rPr>
-        <w:t xml:space="preserve"> </w:t>
-      </w:r>
-      <w:proofErr w:type="spellStart"/>
-      <w:r>
-        <w:rPr>
-          <w:rFonts w:ascii="Consolas" w:hAnsi="Consolas" w:cs="Consolas"/>
-          <w:color w:val="FF0000"/>
-          <w:sz w:val="19"/>
-          <w:szCs w:val="19"/>
-        </w:rPr>
-        <w:t>Grid.Column</w:t>
-      </w:r>
-      <w:proofErr w:type="spellEnd"/>
+        <w:t xml:space="preserve"> Grid.Column</w:t>
+      </w:r>
       <w:r>
         <w:rPr>
           <w:rFonts w:ascii="Consolas" w:hAnsi="Consolas" w:cs="Consolas"/>
@@ -219,19 +134,8 @@
           <w:sz w:val="19"/>
           <w:szCs w:val="19"/>
         </w:rPr>
-        <w:t xml:space="preserve"> </w:t>
-      </w:r>
-      <w:proofErr w:type="spellStart"/>
-      <w:r>
-        <w:rPr>
-          <w:rFonts w:ascii="Consolas" w:hAnsi="Consolas" w:cs="Consolas"/>
-          <w:color w:val="FF0000"/>
-          <w:sz w:val="19"/>
-          <w:szCs w:val="19"/>
-        </w:rPr>
-        <w:t>ItemsSource</w:t>
-      </w:r>
-      <w:proofErr w:type="spellEnd"/>
+        <w:t xml:space="preserve"> ItemsSource</w:t>
+      </w:r>
       <w:r>
         <w:rPr>
           <w:rFonts w:ascii="Consolas" w:hAnsi="Consolas" w:cs="Consolas"/>
@@ -241,7 +145,6 @@
         </w:rPr>
         <w:t>="{</w:t>
       </w:r>
-      <w:proofErr w:type="spellStart"/>
       <w:r>
         <w:rPr>
           <w:rFonts w:ascii="Consolas" w:hAnsi="Consolas" w:cs="Consolas"/>
@@ -251,27 +154,15 @@
         </w:rPr>
         <w:t>Binding</w:t>
       </w:r>
-      <w:proofErr w:type="spellEnd"/>
-      <w:r>
-        <w:rPr>
-          <w:rFonts w:ascii="Consolas" w:hAnsi="Consolas" w:cs="Consolas"/>
-          <w:color w:val="FF0000"/>
-          <w:sz w:val="19"/>
-          <w:szCs w:val="19"/>
-        </w:rPr>
-        <w:t xml:space="preserve"> </w:t>
-      </w:r>
-      <w:proofErr w:type="spellStart"/>
-      <w:r>
-        <w:rPr>
-          <w:rFonts w:ascii="Consolas" w:hAnsi="Consolas" w:cs="Consolas"/>
-          <w:color w:val="FF0000"/>
-          <w:sz w:val="19"/>
-          <w:szCs w:val="19"/>
-        </w:rPr>
-        <w:t>ExamsListEV</w:t>
-      </w:r>
-      <w:proofErr w:type="spellEnd"/>
+      <w:r>
+        <w:rPr>
+          <w:rFonts w:ascii="Consolas" w:hAnsi="Consolas" w:cs="Consolas"/>
+          <w:color w:val="FF0000"/>
+          <w:sz w:val="19"/>
+          <w:szCs w:val="19"/>
+        </w:rPr>
+        <w:t xml:space="preserve"> ExamsListEV</w:t>
+      </w:r>
       <w:r>
         <w:rPr>
           <w:rFonts w:ascii="Consolas" w:hAnsi="Consolas" w:cs="Consolas"/>
@@ -288,19 +179,8 @@
           <w:sz w:val="19"/>
           <w:szCs w:val="19"/>
         </w:rPr>
-        <w:t xml:space="preserve"> </w:t>
-      </w:r>
-      <w:proofErr w:type="spellStart"/>
-      <w:r>
-        <w:rPr>
-          <w:rFonts w:ascii="Consolas" w:hAnsi="Consolas" w:cs="Consolas"/>
-          <w:color w:val="FF0000"/>
-          <w:sz w:val="19"/>
-          <w:szCs w:val="19"/>
-        </w:rPr>
-        <w:t>SelectedItem</w:t>
-      </w:r>
-      <w:proofErr w:type="spellEnd"/>
+        <w:t xml:space="preserve"> SelectedItem</w:t>
+      </w:r>
       <w:r>
         <w:rPr>
           <w:rFonts w:ascii="Consolas" w:hAnsi="Consolas" w:cs="Consolas"/>
@@ -310,7 +190,6 @@
         </w:rPr>
         <w:t>="{</w:t>
       </w:r>
-      <w:proofErr w:type="spellStart"/>
       <w:r>
         <w:rPr>
           <w:rFonts w:ascii="Consolas" w:hAnsi="Consolas" w:cs="Consolas"/>
@@ -320,27 +199,15 @@
         </w:rPr>
         <w:t>Binding</w:t>
       </w:r>
-      <w:proofErr w:type="spellEnd"/>
-      <w:r>
-        <w:rPr>
-          <w:rFonts w:ascii="Consolas" w:hAnsi="Consolas" w:cs="Consolas"/>
-          <w:color w:val="FF0000"/>
-          <w:sz w:val="19"/>
-          <w:szCs w:val="19"/>
-        </w:rPr>
-        <w:t xml:space="preserve"> </w:t>
-      </w:r>
-      <w:proofErr w:type="spellStart"/>
-      <w:r>
-        <w:rPr>
-          <w:rFonts w:ascii="Consolas" w:hAnsi="Consolas" w:cs="Consolas"/>
-          <w:color w:val="FF0000"/>
-          <w:sz w:val="19"/>
-          <w:szCs w:val="19"/>
-        </w:rPr>
-        <w:t>CurrentExamEV</w:t>
-      </w:r>
-      <w:proofErr w:type="spellEnd"/>
+      <w:r>
+        <w:rPr>
+          <w:rFonts w:ascii="Consolas" w:hAnsi="Consolas" w:cs="Consolas"/>
+          <w:color w:val="FF0000"/>
+          <w:sz w:val="19"/>
+          <w:szCs w:val="19"/>
+        </w:rPr>
+        <w:t xml:space="preserve"> CurrentExamEV</w:t>
+      </w:r>
       <w:r>
         <w:rPr>
           <w:rFonts w:ascii="Consolas" w:hAnsi="Consolas" w:cs="Consolas"/>
@@ -357,19 +224,8 @@
           <w:sz w:val="19"/>
           <w:szCs w:val="19"/>
         </w:rPr>
-        <w:t xml:space="preserve"> </w:t>
-      </w:r>
-      <w:proofErr w:type="spellStart"/>
-      <w:r>
-        <w:rPr>
-          <w:rFonts w:ascii="Consolas" w:hAnsi="Consolas" w:cs="Consolas"/>
-          <w:color w:val="FF0000"/>
-          <w:sz w:val="19"/>
-          <w:szCs w:val="19"/>
-        </w:rPr>
-        <w:t>Margin</w:t>
-      </w:r>
-      <w:proofErr w:type="spellEnd"/>
+        <w:t xml:space="preserve"> Margin</w:t>
+      </w:r>
       <w:r>
         <w:rPr>
           <w:rFonts w:ascii="Consolas" w:hAnsi="Consolas" w:cs="Consolas"/>
@@ -386,19 +242,8 @@
           <w:sz w:val="19"/>
           <w:szCs w:val="19"/>
         </w:rPr>
-        <w:t xml:space="preserve"> </w:t>
-      </w:r>
-      <w:proofErr w:type="spellStart"/>
-      <w:r>
-        <w:rPr>
-          <w:rFonts w:ascii="Consolas" w:hAnsi="Consolas" w:cs="Consolas"/>
-          <w:color w:val="FF0000"/>
-          <w:sz w:val="19"/>
-          <w:szCs w:val="19"/>
-        </w:rPr>
-        <w:t>AutoGenerateColumns</w:t>
-      </w:r>
-      <w:proofErr w:type="spellEnd"/>
+        <w:t xml:space="preserve"> AutoGenerateColumns</w:t>
+      </w:r>
       <w:r>
         <w:rPr>
           <w:rFonts w:ascii="Consolas" w:hAnsi="Consolas" w:cs="Consolas"/>
@@ -440,7 +285,6 @@
         </w:rPr>
         <w:t>&lt;</w:t>
       </w:r>
-      <w:proofErr w:type="spellStart"/>
       <w:r>
         <w:rPr>
           <w:rFonts w:ascii="Consolas" w:hAnsi="Consolas" w:cs="Consolas"/>
@@ -450,7 +294,6 @@
         </w:rPr>
         <w:t>DataGrid.Columns</w:t>
       </w:r>
-      <w:proofErr w:type="spellEnd"/>
       <w:r>
         <w:rPr>
           <w:rFonts w:ascii="Consolas" w:hAnsi="Consolas" w:cs="Consolas"/>
@@ -492,7 +335,6 @@
         </w:rPr>
         <w:t>&lt;</w:t>
       </w:r>
-      <w:proofErr w:type="spellStart"/>
       <w:r>
         <w:rPr>
           <w:rFonts w:ascii="Consolas" w:hAnsi="Consolas" w:cs="Consolas"/>
@@ -502,95 +344,78 @@
         </w:rPr>
         <w:t>DataGridTextColumn</w:t>
       </w:r>
-      <w:proofErr w:type="spellEnd"/>
-      <w:r>
-        <w:rPr>
-          <w:rFonts w:ascii="Consolas" w:hAnsi="Consolas" w:cs="Consolas"/>
-          <w:color w:val="FF0000"/>
+      <w:r>
+        <w:rPr>
+          <w:rFonts w:ascii="Consolas" w:hAnsi="Consolas" w:cs="Consolas"/>
+          <w:color w:val="FF0000"/>
+          <w:sz w:val="19"/>
+          <w:szCs w:val="19"/>
+        </w:rPr>
+        <w:t xml:space="preserve"> Header</w:t>
+      </w:r>
+      <w:r>
+        <w:rPr>
+          <w:rFonts w:ascii="Consolas" w:hAnsi="Consolas" w:cs="Consolas"/>
+          <w:color w:val="0000FF"/>
+          <w:sz w:val="19"/>
+          <w:szCs w:val="19"/>
+        </w:rPr>
+        <w:t>="Title"</w:t>
+      </w:r>
+      <w:r>
+        <w:rPr>
+          <w:rFonts w:ascii="Consolas" w:hAnsi="Consolas" w:cs="Consolas"/>
+          <w:color w:val="000000"/>
           <w:sz w:val="19"/>
           <w:szCs w:val="19"/>
         </w:rPr>
         <w:t xml:space="preserve"> </w:t>
       </w:r>
-      <w:proofErr w:type="spellStart"/>
-      <w:r>
-        <w:rPr>
-          <w:rFonts w:ascii="Consolas" w:hAnsi="Consolas" w:cs="Consolas"/>
-          <w:color w:val="FF0000"/>
-          <w:sz w:val="19"/>
-          <w:szCs w:val="19"/>
-        </w:rPr>
-        <w:t>Header</w:t>
-      </w:r>
-      <w:proofErr w:type="spellEnd"/>
-      <w:r>
-        <w:rPr>
-          <w:rFonts w:ascii="Consolas" w:hAnsi="Consolas" w:cs="Consolas"/>
-          <w:color w:val="0000FF"/>
-          <w:sz w:val="19"/>
-          <w:szCs w:val="19"/>
-        </w:rPr>
-        <w:t>="</w:t>
-      </w:r>
-      <w:proofErr w:type="spellStart"/>
-      <w:r>
-        <w:rPr>
-          <w:rFonts w:ascii="Consolas" w:hAnsi="Consolas" w:cs="Consolas"/>
-          <w:color w:val="0000FF"/>
-          <w:sz w:val="19"/>
-          <w:szCs w:val="19"/>
-        </w:rPr>
-        <w:t>Title</w:t>
-      </w:r>
-      <w:proofErr w:type="spellEnd"/>
-      <w:r>
-        <w:rPr>
-          <w:rFonts w:ascii="Consolas" w:hAnsi="Consolas" w:cs="Consolas"/>
-          <w:color w:val="0000FF"/>
-          <w:sz w:val="19"/>
-          <w:szCs w:val="19"/>
-        </w:rPr>
-        <w:t>"</w:t>
-      </w:r>
-      <w:r>
-        <w:rPr>
-          <w:rFonts w:ascii="Consolas" w:hAnsi="Consolas" w:cs="Consolas"/>
-          <w:color w:val="000000"/>
-          <w:sz w:val="19"/>
-          <w:szCs w:val="19"/>
-        </w:rPr>
-        <w:t xml:space="preserve"> </w:t>
-      </w:r>
-      <w:r>
-        <w:rPr>
-          <w:rFonts w:ascii="Consolas" w:hAnsi="Consolas" w:cs="Consolas"/>
-          <w:color w:val="FF0000"/>
-          <w:sz w:val="19"/>
-          <w:szCs w:val="19"/>
-        </w:rPr>
-        <w:t xml:space="preserve"> </w:t>
-      </w:r>
-      <w:proofErr w:type="spellStart"/>
-      <w:r>
-        <w:rPr>
-          <w:rFonts w:ascii="Consolas" w:hAnsi="Consolas" w:cs="Consolas"/>
-          <w:color w:val="FF0000"/>
+      <w:r>
+        <w:rPr>
+          <w:rFonts w:ascii="Consolas" w:hAnsi="Consolas" w:cs="Consolas"/>
+          <w:color w:val="FF0000"/>
+          <w:sz w:val="19"/>
+          <w:szCs w:val="19"/>
+        </w:rPr>
+        <w:t xml:space="preserve"> Binding</w:t>
+      </w:r>
+      <w:r>
+        <w:rPr>
+          <w:rFonts w:ascii="Consolas" w:hAnsi="Consolas" w:cs="Consolas"/>
+          <w:color w:val="0000FF"/>
+          <w:sz w:val="19"/>
+          <w:szCs w:val="19"/>
+        </w:rPr>
+        <w:t>="{</w:t>
+      </w:r>
+      <w:r>
+        <w:rPr>
+          <w:rFonts w:ascii="Consolas" w:hAnsi="Consolas" w:cs="Consolas"/>
+          <w:color w:val="A31515"/>
           <w:sz w:val="19"/>
           <w:szCs w:val="19"/>
         </w:rPr>
         <w:t>Binding</w:t>
       </w:r>
-      <w:proofErr w:type="spellEnd"/>
-      <w:r>
-        <w:rPr>
-          <w:rFonts w:ascii="Consolas" w:hAnsi="Consolas" w:cs="Consolas"/>
-          <w:color w:val="0000FF"/>
-          <w:sz w:val="19"/>
-          <w:szCs w:val="19"/>
-        </w:rPr>
-        <w:t>="{</w:t>
-      </w:r>
-      <w:proofErr w:type="spellStart"/>
+      <w:r>
+        <w:rPr>
+          <w:rFonts w:ascii="Consolas" w:hAnsi="Consolas" w:cs="Consolas"/>
+          <w:color w:val="FF0000"/>
+          <w:sz w:val="19"/>
+          <w:szCs w:val="19"/>
+        </w:rPr>
+        <w:t xml:space="preserve"> Title</w:t>
+      </w:r>
+      <w:r>
+        <w:rPr>
+          <w:rFonts w:ascii="Consolas" w:hAnsi="Consolas" w:cs="Consolas"/>
+          <w:color w:val="0000FF"/>
+          <w:sz w:val="19"/>
+          <w:szCs w:val="19"/>
+        </w:rPr>
+        <w:t>}"&gt;&lt;/</w:t>
+      </w:r>
       <w:r>
         <w:rPr>
           <w:rFonts w:ascii="Consolas" w:hAnsi="Consolas" w:cs="Consolas"/>
@@ -598,49 +423,8 @@
           <w:sz w:val="19"/>
           <w:szCs w:val="19"/>
         </w:rPr>
-        <w:t>Binding</w:t>
-      </w:r>
-      <w:proofErr w:type="spellEnd"/>
-      <w:r>
-        <w:rPr>
-          <w:rFonts w:ascii="Consolas" w:hAnsi="Consolas" w:cs="Consolas"/>
-          <w:color w:val="FF0000"/>
-          <w:sz w:val="19"/>
-          <w:szCs w:val="19"/>
-        </w:rPr>
-        <w:t xml:space="preserve"> </w:t>
-      </w:r>
-      <w:proofErr w:type="spellStart"/>
-      <w:r>
-        <w:rPr>
-          <w:rFonts w:ascii="Consolas" w:hAnsi="Consolas" w:cs="Consolas"/>
-          <w:color w:val="FF0000"/>
-          <w:sz w:val="19"/>
-          <w:szCs w:val="19"/>
-        </w:rPr>
-        <w:t>Title</w:t>
-      </w:r>
-      <w:proofErr w:type="spellEnd"/>
-      <w:r>
-        <w:rPr>
-          <w:rFonts w:ascii="Consolas" w:hAnsi="Consolas" w:cs="Consolas"/>
-          <w:color w:val="0000FF"/>
-          <w:sz w:val="19"/>
-          <w:szCs w:val="19"/>
-        </w:rPr>
-        <w:t>}"&gt;&lt;/</w:t>
-      </w:r>
-      <w:proofErr w:type="spellStart"/>
-      <w:r>
-        <w:rPr>
-          <w:rFonts w:ascii="Consolas" w:hAnsi="Consolas" w:cs="Consolas"/>
-          <w:color w:val="A31515"/>
-          <w:sz w:val="19"/>
-          <w:szCs w:val="19"/>
-        </w:rPr>
         <w:t>DataGridTextColumn</w:t>
       </w:r>
-      <w:proofErr w:type="spellEnd"/>
       <w:r>
         <w:rPr>
           <w:rFonts w:ascii="Consolas" w:hAnsi="Consolas" w:cs="Consolas"/>
@@ -682,7 +466,6 @@
         </w:rPr>
         <w:t>&lt;</w:t>
       </w:r>
-      <w:proofErr w:type="spellStart"/>
       <w:r>
         <w:rPr>
           <w:rFonts w:ascii="Consolas" w:hAnsi="Consolas" w:cs="Consolas"/>
@@ -692,75 +475,78 @@
         </w:rPr>
         <w:t>DataGridTextColumn</w:t>
       </w:r>
-      <w:proofErr w:type="spellEnd"/>
-      <w:r>
-        <w:rPr>
-          <w:rFonts w:ascii="Consolas" w:hAnsi="Consolas" w:cs="Consolas"/>
-          <w:color w:val="FF0000"/>
+      <w:r>
+        <w:rPr>
+          <w:rFonts w:ascii="Consolas" w:hAnsi="Consolas" w:cs="Consolas"/>
+          <w:color w:val="FF0000"/>
+          <w:sz w:val="19"/>
+          <w:szCs w:val="19"/>
+        </w:rPr>
+        <w:t xml:space="preserve"> Header</w:t>
+      </w:r>
+      <w:r>
+        <w:rPr>
+          <w:rFonts w:ascii="Consolas" w:hAnsi="Consolas" w:cs="Consolas"/>
+          <w:color w:val="0000FF"/>
+          <w:sz w:val="19"/>
+          <w:szCs w:val="19"/>
+        </w:rPr>
+        <w:t>="Text"</w:t>
+      </w:r>
+      <w:r>
+        <w:rPr>
+          <w:rFonts w:ascii="Consolas" w:hAnsi="Consolas" w:cs="Consolas"/>
+          <w:color w:val="000000"/>
           <w:sz w:val="19"/>
           <w:szCs w:val="19"/>
         </w:rPr>
         <w:t xml:space="preserve"> </w:t>
       </w:r>
-      <w:proofErr w:type="spellStart"/>
-      <w:r>
-        <w:rPr>
-          <w:rFonts w:ascii="Consolas" w:hAnsi="Consolas" w:cs="Consolas"/>
-          <w:color w:val="FF0000"/>
-          <w:sz w:val="19"/>
-          <w:szCs w:val="19"/>
-        </w:rPr>
-        <w:t>Header</w:t>
-      </w:r>
-      <w:proofErr w:type="spellEnd"/>
-      <w:r>
-        <w:rPr>
-          <w:rFonts w:ascii="Consolas" w:hAnsi="Consolas" w:cs="Consolas"/>
-          <w:color w:val="0000FF"/>
-          <w:sz w:val="19"/>
-          <w:szCs w:val="19"/>
-        </w:rPr>
-        <w:t>="Text"</w:t>
-      </w:r>
-      <w:r>
-        <w:rPr>
-          <w:rFonts w:ascii="Consolas" w:hAnsi="Consolas" w:cs="Consolas"/>
-          <w:color w:val="000000"/>
-          <w:sz w:val="19"/>
-          <w:szCs w:val="19"/>
-        </w:rPr>
-        <w:t xml:space="preserve"> </w:t>
-      </w:r>
-      <w:r>
-        <w:rPr>
-          <w:rFonts w:ascii="Consolas" w:hAnsi="Consolas" w:cs="Consolas"/>
-          <w:color w:val="FF0000"/>
-          <w:sz w:val="19"/>
-          <w:szCs w:val="19"/>
-        </w:rPr>
-        <w:t xml:space="preserve"> </w:t>
-      </w:r>
-      <w:proofErr w:type="spellStart"/>
-      <w:r>
-        <w:rPr>
-          <w:rFonts w:ascii="Consolas" w:hAnsi="Consolas" w:cs="Consolas"/>
-          <w:color w:val="FF0000"/>
+      <w:r>
+        <w:rPr>
+          <w:rFonts w:ascii="Consolas" w:hAnsi="Consolas" w:cs="Consolas"/>
+          <w:color w:val="FF0000"/>
+          <w:sz w:val="19"/>
+          <w:szCs w:val="19"/>
+        </w:rPr>
+        <w:t xml:space="preserve"> Binding</w:t>
+      </w:r>
+      <w:r>
+        <w:rPr>
+          <w:rFonts w:ascii="Consolas" w:hAnsi="Consolas" w:cs="Consolas"/>
+          <w:color w:val="0000FF"/>
+          <w:sz w:val="19"/>
+          <w:szCs w:val="19"/>
+        </w:rPr>
+        <w:t>="{</w:t>
+      </w:r>
+      <w:r>
+        <w:rPr>
+          <w:rFonts w:ascii="Consolas" w:hAnsi="Consolas" w:cs="Consolas"/>
+          <w:color w:val="A31515"/>
           <w:sz w:val="19"/>
           <w:szCs w:val="19"/>
         </w:rPr>
         <w:t>Binding</w:t>
       </w:r>
-      <w:proofErr w:type="spellEnd"/>
-      <w:r>
-        <w:rPr>
-          <w:rFonts w:ascii="Consolas" w:hAnsi="Consolas" w:cs="Consolas"/>
-          <w:color w:val="0000FF"/>
-          <w:sz w:val="19"/>
-          <w:szCs w:val="19"/>
-        </w:rPr>
-        <w:t>="{</w:t>
-      </w:r>
-      <w:proofErr w:type="spellStart"/>
+      <w:r>
+        <w:rPr>
+          <w:rFonts w:ascii="Consolas" w:hAnsi="Consolas" w:cs="Consolas"/>
+          <w:color w:val="FF0000"/>
+          <w:sz w:val="19"/>
+          <w:szCs w:val="19"/>
+        </w:rPr>
+        <w:t xml:space="preserve"> Text</w:t>
+      </w:r>
+      <w:r>
+        <w:rPr>
+          <w:rFonts w:ascii="Consolas" w:hAnsi="Consolas" w:cs="Consolas"/>
+          <w:color w:val="0000FF"/>
+          <w:sz w:val="19"/>
+          <w:szCs w:val="19"/>
+        </w:rPr>
+        <w:t>}"&gt;&lt;/</w:t>
+      </w:r>
       <w:r>
         <w:rPr>
           <w:rFonts w:ascii="Consolas" w:hAnsi="Consolas" w:cs="Consolas"/>
@@ -768,38 +554,8 @@
           <w:sz w:val="19"/>
           <w:szCs w:val="19"/>
         </w:rPr>
-        <w:t>Binding</w:t>
-      </w:r>
-      <w:proofErr w:type="spellEnd"/>
-      <w:r>
-        <w:rPr>
-          <w:rFonts w:ascii="Consolas" w:hAnsi="Consolas" w:cs="Consolas"/>
-          <w:color w:val="FF0000"/>
-          <w:sz w:val="19"/>
-          <w:szCs w:val="19"/>
-        </w:rPr>
-        <w:t xml:space="preserve"> Text</w:t>
-      </w:r>
-      <w:r>
-        <w:rPr>
-          <w:rFonts w:ascii="Consolas" w:hAnsi="Consolas" w:cs="Consolas"/>
-          <w:color w:val="0000FF"/>
-          <w:sz w:val="19"/>
-          <w:szCs w:val="19"/>
-        </w:rPr>
-        <w:t>}"&gt;&lt;/</w:t>
-      </w:r>
-      <w:proofErr w:type="spellStart"/>
-      <w:r>
-        <w:rPr>
-          <w:rFonts w:ascii="Consolas" w:hAnsi="Consolas" w:cs="Consolas"/>
-          <w:color w:val="A31515"/>
-          <w:sz w:val="19"/>
-          <w:szCs w:val="19"/>
-        </w:rPr>
         <w:t>DataGridTextColumn</w:t>
       </w:r>
-      <w:proofErr w:type="spellEnd"/>
       <w:r>
         <w:rPr>
           <w:rFonts w:ascii="Consolas" w:hAnsi="Consolas" w:cs="Consolas"/>
@@ -841,7 +597,6 @@
         </w:rPr>
         <w:t>&lt;</w:t>
       </w:r>
-      <w:proofErr w:type="spellStart"/>
       <w:r>
         <w:rPr>
           <w:rFonts w:ascii="Consolas" w:hAnsi="Consolas" w:cs="Consolas"/>
@@ -851,35 +606,59 @@
         </w:rPr>
         <w:t>DataGridTextColumn</w:t>
       </w:r>
-      <w:proofErr w:type="spellEnd"/>
-      <w:r>
-        <w:rPr>
-          <w:rFonts w:ascii="Consolas" w:hAnsi="Consolas" w:cs="Consolas"/>
-          <w:color w:val="FF0000"/>
+      <w:r>
+        <w:rPr>
+          <w:rFonts w:ascii="Consolas" w:hAnsi="Consolas" w:cs="Consolas"/>
+          <w:color w:val="FF0000"/>
+          <w:sz w:val="19"/>
+          <w:szCs w:val="19"/>
+        </w:rPr>
+        <w:t xml:space="preserve"> Header</w:t>
+      </w:r>
+      <w:r>
+        <w:rPr>
+          <w:rFonts w:ascii="Consolas" w:hAnsi="Consolas" w:cs="Consolas"/>
+          <w:color w:val="0000FF"/>
+          <w:sz w:val="19"/>
+          <w:szCs w:val="19"/>
+        </w:rPr>
+        <w:t>="Data"</w:t>
+      </w:r>
+      <w:r>
+        <w:rPr>
+          <w:rFonts w:ascii="Consolas" w:hAnsi="Consolas" w:cs="Consolas"/>
+          <w:color w:val="000000"/>
           <w:sz w:val="19"/>
           <w:szCs w:val="19"/>
         </w:rPr>
         <w:t xml:space="preserve"> </w:t>
       </w:r>
-      <w:proofErr w:type="spellStart"/>
-      <w:r>
-        <w:rPr>
-          <w:rFonts w:ascii="Consolas" w:hAnsi="Consolas" w:cs="Consolas"/>
-          <w:color w:val="FF0000"/>
-          <w:sz w:val="19"/>
-          <w:szCs w:val="19"/>
-        </w:rPr>
-        <w:t>Header</w:t>
-      </w:r>
-      <w:proofErr w:type="spellEnd"/>
-      <w:r>
-        <w:rPr>
-          <w:rFonts w:ascii="Consolas" w:hAnsi="Consolas" w:cs="Consolas"/>
-          <w:color w:val="0000FF"/>
-          <w:sz w:val="19"/>
-          <w:szCs w:val="19"/>
-        </w:rPr>
-        <w:t>="Data"</w:t>
+      <w:r>
+        <w:rPr>
+          <w:rFonts w:ascii="Consolas" w:hAnsi="Consolas" w:cs="Consolas"/>
+          <w:color w:val="FF0000"/>
+          <w:sz w:val="19"/>
+          <w:szCs w:val="19"/>
+        </w:rPr>
+        <w:t xml:space="preserve"> Binding</w:t>
+      </w:r>
+      <w:r>
+        <w:rPr>
+          <w:rFonts w:ascii="Consolas" w:hAnsi="Consolas" w:cs="Consolas"/>
+          <w:color w:val="0000FF"/>
+          <w:sz w:val="19"/>
+          <w:szCs w:val="19"/>
+        </w:rPr>
+        <w:t>="{</w:t>
+      </w:r>
+      <w:r>
+        <w:rPr>
+          <w:rFonts w:ascii="Consolas" w:hAnsi="Consolas" w:cs="Consolas"/>
+          <w:color w:val="A31515"/>
+          <w:sz w:val="19"/>
+          <w:szCs w:val="19"/>
+        </w:rPr>
+        <w:t>Binding</w:t>
       </w:r>
       <w:r>
         <w:rPr>
@@ -897,29 +676,17 @@
           <w:sz w:val="19"/>
           <w:szCs w:val="19"/>
         </w:rPr>
-        <w:t xml:space="preserve"> </w:t>
-      </w:r>
-      <w:proofErr w:type="spellStart"/>
-      <w:r>
-        <w:rPr>
-          <w:rFonts w:ascii="Consolas" w:hAnsi="Consolas" w:cs="Consolas"/>
-          <w:color w:val="FF0000"/>
-          <w:sz w:val="19"/>
-          <w:szCs w:val="19"/>
-        </w:rPr>
-        <w:t>Binding</w:t>
-      </w:r>
-      <w:proofErr w:type="spellEnd"/>
-      <w:r>
-        <w:rPr>
-          <w:rFonts w:ascii="Consolas" w:hAnsi="Consolas" w:cs="Consolas"/>
-          <w:color w:val="0000FF"/>
-          <w:sz w:val="19"/>
-          <w:szCs w:val="19"/>
-        </w:rPr>
-        <w:t>="{</w:t>
-      </w:r>
-      <w:proofErr w:type="spellStart"/>
+        <w:t xml:space="preserve"> Date</w:t>
+      </w:r>
+      <w:r>
+        <w:rPr>
+          <w:rFonts w:ascii="Consolas" w:hAnsi="Consolas" w:cs="Consolas"/>
+          <w:color w:val="0000FF"/>
+          <w:sz w:val="19"/>
+          <w:szCs w:val="19"/>
+        </w:rPr>
+        <w:t>}"&gt;&lt;/</w:t>
+      </w:r>
       <w:r>
         <w:rPr>
           <w:rFonts w:ascii="Consolas" w:hAnsi="Consolas" w:cs="Consolas"/>
@@ -927,47 +694,8 @@
           <w:sz w:val="19"/>
           <w:szCs w:val="19"/>
         </w:rPr>
-        <w:t>Binding</w:t>
-      </w:r>
-      <w:proofErr w:type="spellEnd"/>
-      <w:r>
-        <w:rPr>
-          <w:rFonts w:ascii="Consolas" w:hAnsi="Consolas" w:cs="Consolas"/>
-          <w:color w:val="000000"/>
-          <w:sz w:val="19"/>
-          <w:szCs w:val="19"/>
-        </w:rPr>
-        <w:t xml:space="preserve"> </w:t>
-      </w:r>
-      <w:r>
-        <w:rPr>
-          <w:rFonts w:ascii="Consolas" w:hAnsi="Consolas" w:cs="Consolas"/>
-          <w:color w:val="FF0000"/>
-          <w:sz w:val="19"/>
-          <w:szCs w:val="19"/>
-        </w:rPr>
-        <w:t xml:space="preserve"> Date</w:t>
-      </w:r>
-      <w:r>
-        <w:rPr>
-          <w:rFonts w:ascii="Consolas" w:hAnsi="Consolas" w:cs="Consolas"/>
-          <w:color w:val="0000FF"/>
-          <w:sz w:val="19"/>
-          <w:szCs w:val="19"/>
-        </w:rPr>
-        <w:t>}"&gt;&lt;/</w:t>
-      </w:r>
-      <w:proofErr w:type="spellStart"/>
-      <w:r>
-        <w:rPr>
-          <w:rFonts w:ascii="Consolas" w:hAnsi="Consolas" w:cs="Consolas"/>
-          <w:color w:val="A31515"/>
-          <w:sz w:val="19"/>
-          <w:szCs w:val="19"/>
-        </w:rPr>
         <w:t>DataGridTextColumn</w:t>
       </w:r>
-      <w:proofErr w:type="spellEnd"/>
       <w:r>
         <w:rPr>
           <w:rFonts w:ascii="Consolas" w:hAnsi="Consolas" w:cs="Consolas"/>
@@ -1009,7 +737,6 @@
         </w:rPr>
         <w:t>&lt;</w:t>
       </w:r>
-      <w:proofErr w:type="spellStart"/>
       <w:r>
         <w:rPr>
           <w:rFonts w:ascii="Consolas" w:hAnsi="Consolas" w:cs="Consolas"/>
@@ -1019,86 +746,69 @@
         </w:rPr>
         <w:t>DataGridTextColumn</w:t>
       </w:r>
-      <w:proofErr w:type="spellEnd"/>
-      <w:r>
-        <w:rPr>
-          <w:rFonts w:ascii="Consolas" w:hAnsi="Consolas" w:cs="Consolas"/>
-          <w:color w:val="FF0000"/>
-          <w:sz w:val="19"/>
-          <w:szCs w:val="19"/>
-        </w:rPr>
-        <w:t xml:space="preserve"> </w:t>
-      </w:r>
-      <w:proofErr w:type="spellStart"/>
-      <w:r>
-        <w:rPr>
-          <w:rFonts w:ascii="Consolas" w:hAnsi="Consolas" w:cs="Consolas"/>
-          <w:color w:val="FF0000"/>
-          <w:sz w:val="19"/>
-          <w:szCs w:val="19"/>
-        </w:rPr>
-        <w:t>Header</w:t>
-      </w:r>
-      <w:proofErr w:type="spellEnd"/>
-      <w:r>
-        <w:rPr>
-          <w:rFonts w:ascii="Consolas" w:hAnsi="Consolas" w:cs="Consolas"/>
-          <w:color w:val="0000FF"/>
-          <w:sz w:val="19"/>
-          <w:szCs w:val="19"/>
-        </w:rPr>
-        <w:t>="</w:t>
-      </w:r>
-      <w:proofErr w:type="spellStart"/>
-      <w:r>
-        <w:rPr>
-          <w:rFonts w:ascii="Consolas" w:hAnsi="Consolas" w:cs="Consolas"/>
-          <w:color w:val="0000FF"/>
-          <w:sz w:val="19"/>
-          <w:szCs w:val="19"/>
-        </w:rPr>
-        <w:t>Subject</w:t>
-      </w:r>
-      <w:proofErr w:type="spellEnd"/>
-      <w:r>
-        <w:rPr>
-          <w:rFonts w:ascii="Consolas" w:hAnsi="Consolas" w:cs="Consolas"/>
-          <w:color w:val="0000FF"/>
-          <w:sz w:val="19"/>
-          <w:szCs w:val="19"/>
-        </w:rPr>
-        <w:t>"</w:t>
-      </w:r>
-      <w:r>
-        <w:rPr>
-          <w:rFonts w:ascii="Consolas" w:hAnsi="Consolas" w:cs="Consolas"/>
-          <w:color w:val="FF0000"/>
-          <w:sz w:val="19"/>
-          <w:szCs w:val="19"/>
-        </w:rPr>
-        <w:t xml:space="preserve"> </w:t>
-      </w:r>
-      <w:proofErr w:type="spellStart"/>
-      <w:r>
-        <w:rPr>
-          <w:rFonts w:ascii="Consolas" w:hAnsi="Consolas" w:cs="Consolas"/>
-          <w:color w:val="FF0000"/>
+      <w:r>
+        <w:rPr>
+          <w:rFonts w:ascii="Consolas" w:hAnsi="Consolas" w:cs="Consolas"/>
+          <w:color w:val="FF0000"/>
+          <w:sz w:val="19"/>
+          <w:szCs w:val="19"/>
+        </w:rPr>
+        <w:t xml:space="preserve"> Header</w:t>
+      </w:r>
+      <w:r>
+        <w:rPr>
+          <w:rFonts w:ascii="Consolas" w:hAnsi="Consolas" w:cs="Consolas"/>
+          <w:color w:val="0000FF"/>
+          <w:sz w:val="19"/>
+          <w:szCs w:val="19"/>
+        </w:rPr>
+        <w:t>="Subject"</w:t>
+      </w:r>
+      <w:r>
+        <w:rPr>
+          <w:rFonts w:ascii="Consolas" w:hAnsi="Consolas" w:cs="Consolas"/>
+          <w:color w:val="FF0000"/>
+          <w:sz w:val="19"/>
+          <w:szCs w:val="19"/>
+        </w:rPr>
+        <w:t xml:space="preserve"> Binding</w:t>
+      </w:r>
+      <w:r>
+        <w:rPr>
+          <w:rFonts w:ascii="Consolas" w:hAnsi="Consolas" w:cs="Consolas"/>
+          <w:color w:val="0000FF"/>
+          <w:sz w:val="19"/>
+          <w:szCs w:val="19"/>
+        </w:rPr>
+        <w:t>="{</w:t>
+      </w:r>
+      <w:r>
+        <w:rPr>
+          <w:rFonts w:ascii="Consolas" w:hAnsi="Consolas" w:cs="Consolas"/>
+          <w:color w:val="A31515"/>
           <w:sz w:val="19"/>
           <w:szCs w:val="19"/>
         </w:rPr>
         <w:t>Binding</w:t>
       </w:r>
-      <w:proofErr w:type="spellEnd"/>
-      <w:r>
-        <w:rPr>
-          <w:rFonts w:ascii="Consolas" w:hAnsi="Consolas" w:cs="Consolas"/>
-          <w:color w:val="0000FF"/>
-          <w:sz w:val="19"/>
-          <w:szCs w:val="19"/>
-        </w:rPr>
-        <w:t>="{</w:t>
-      </w:r>
-      <w:proofErr w:type="spellStart"/>
+      <w:r>
+        <w:rPr>
+          <w:rFonts w:ascii="Consolas" w:hAnsi="Consolas" w:cs="Consolas"/>
+          <w:color w:val="FF0000"/>
+          <w:sz w:val="19"/>
+          <w:szCs w:val="19"/>
+        </w:rPr>
+        <w:t xml:space="preserve"> Subject</w:t>
+      </w:r>
+      <w:r>
+        <w:rPr>
+          <w:rFonts w:ascii="Consolas" w:hAnsi="Consolas" w:cs="Consolas"/>
+          <w:color w:val="0000FF"/>
+          <w:sz w:val="19"/>
+          <w:szCs w:val="19"/>
+        </w:rPr>
+        <w:t>.Name}"&gt;&lt;/</w:t>
+      </w:r>
       <w:r>
         <w:rPr>
           <w:rFonts w:ascii="Consolas" w:hAnsi="Consolas" w:cs="Consolas"/>
@@ -1106,58 +816,8 @@
           <w:sz w:val="19"/>
           <w:szCs w:val="19"/>
         </w:rPr>
-        <w:t>Binding</w:t>
-      </w:r>
-      <w:proofErr w:type="spellEnd"/>
-      <w:r>
-        <w:rPr>
-          <w:rFonts w:ascii="Consolas" w:hAnsi="Consolas" w:cs="Consolas"/>
-          <w:color w:val="FF0000"/>
-          <w:sz w:val="19"/>
-          <w:szCs w:val="19"/>
-        </w:rPr>
-        <w:t xml:space="preserve"> </w:t>
-      </w:r>
-      <w:proofErr w:type="spellStart"/>
-      <w:r>
-        <w:rPr>
-          <w:rFonts w:ascii="Consolas" w:hAnsi="Consolas" w:cs="Consolas"/>
-          <w:color w:val="FF0000"/>
-          <w:sz w:val="19"/>
-          <w:szCs w:val="19"/>
-        </w:rPr>
-        <w:t>Subject</w:t>
-      </w:r>
-      <w:r>
-        <w:rPr>
-          <w:rFonts w:ascii="Consolas" w:hAnsi="Consolas" w:cs="Consolas"/>
-          <w:color w:val="0000FF"/>
-          <w:sz w:val="19"/>
-          <w:szCs w:val="19"/>
-        </w:rPr>
-        <w:t>.Name</w:t>
-      </w:r>
-      <w:proofErr w:type="spellEnd"/>
-      <w:r>
-        <w:rPr>
-          <w:rFonts w:ascii="Consolas" w:hAnsi="Consolas" w:cs="Consolas"/>
-          <w:color w:val="0000FF"/>
-          <w:sz w:val="19"/>
-          <w:szCs w:val="19"/>
-        </w:rPr>
-        <w:t>}"&gt;&lt;/</w:t>
-      </w:r>
-      <w:proofErr w:type="spellStart"/>
-      <w:r>
-        <w:rPr>
-          <w:rFonts w:ascii="Consolas" w:hAnsi="Consolas" w:cs="Consolas"/>
-          <w:color w:val="A31515"/>
-          <w:sz w:val="19"/>
-          <w:szCs w:val="19"/>
-        </w:rPr>
         <w:t>DataGridTextColumn</w:t>
       </w:r>
-      <w:proofErr w:type="spellEnd"/>
       <w:r>
         <w:rPr>
           <w:rFonts w:ascii="Consolas" w:hAnsi="Consolas" w:cs="Consolas"/>
@@ -1199,7 +859,6 @@
         </w:rPr>
         <w:t>&lt;</w:t>
       </w:r>
-      <w:proofErr w:type="spellStart"/>
       <w:r>
         <w:rPr>
           <w:rFonts w:ascii="Consolas" w:hAnsi="Consolas" w:cs="Consolas"/>
@@ -1209,55 +868,59 @@
         </w:rPr>
         <w:t>DataGridTextColumn</w:t>
       </w:r>
-      <w:proofErr w:type="spellEnd"/>
-      <w:r>
-        <w:rPr>
-          <w:rFonts w:ascii="Consolas" w:hAnsi="Consolas" w:cs="Consolas"/>
-          <w:color w:val="FF0000"/>
+      <w:r>
+        <w:rPr>
+          <w:rFonts w:ascii="Consolas" w:hAnsi="Consolas" w:cs="Consolas"/>
+          <w:color w:val="FF0000"/>
+          <w:sz w:val="19"/>
+          <w:szCs w:val="19"/>
+        </w:rPr>
+        <w:t xml:space="preserve"> Header</w:t>
+      </w:r>
+      <w:r>
+        <w:rPr>
+          <w:rFonts w:ascii="Consolas" w:hAnsi="Consolas" w:cs="Consolas"/>
+          <w:color w:val="0000FF"/>
+          <w:sz w:val="19"/>
+          <w:szCs w:val="19"/>
+        </w:rPr>
+        <w:t>="IdExam"</w:t>
+      </w:r>
+      <w:r>
+        <w:rPr>
+          <w:rFonts w:ascii="Consolas" w:hAnsi="Consolas" w:cs="Consolas"/>
+          <w:color w:val="000000"/>
           <w:sz w:val="19"/>
           <w:szCs w:val="19"/>
         </w:rPr>
         <w:t xml:space="preserve"> </w:t>
       </w:r>
-      <w:proofErr w:type="spellStart"/>
-      <w:r>
-        <w:rPr>
-          <w:rFonts w:ascii="Consolas" w:hAnsi="Consolas" w:cs="Consolas"/>
-          <w:color w:val="FF0000"/>
-          <w:sz w:val="19"/>
-          <w:szCs w:val="19"/>
-        </w:rPr>
-        <w:t>Header</w:t>
-      </w:r>
-      <w:proofErr w:type="spellEnd"/>
-      <w:r>
-        <w:rPr>
-          <w:rFonts w:ascii="Consolas" w:hAnsi="Consolas" w:cs="Consolas"/>
-          <w:color w:val="0000FF"/>
-          <w:sz w:val="19"/>
-          <w:szCs w:val="19"/>
-        </w:rPr>
-        <w:t>="</w:t>
-      </w:r>
-      <w:proofErr w:type="spellStart"/>
-      <w:r>
-        <w:rPr>
-          <w:rFonts w:ascii="Consolas" w:hAnsi="Consolas" w:cs="Consolas"/>
-          <w:color w:val="0000FF"/>
-          <w:sz w:val="19"/>
-          <w:szCs w:val="19"/>
-        </w:rPr>
-        <w:t>IdExam</w:t>
-      </w:r>
-      <w:proofErr w:type="spellEnd"/>
-      <w:r>
-        <w:rPr>
-          <w:rFonts w:ascii="Consolas" w:hAnsi="Consolas" w:cs="Consolas"/>
-          <w:color w:val="0000FF"/>
-          <w:sz w:val="19"/>
-          <w:szCs w:val="19"/>
-        </w:rPr>
-        <w:t>"</w:t>
+      <w:r>
+        <w:rPr>
+          <w:rFonts w:ascii="Consolas" w:hAnsi="Consolas" w:cs="Consolas"/>
+          <w:color w:val="FF0000"/>
+          <w:sz w:val="19"/>
+          <w:szCs w:val="19"/>
+        </w:rPr>
+        <w:t xml:space="preserve"> Binding</w:t>
+      </w:r>
+      <w:r>
+        <w:rPr>
+          <w:rFonts w:ascii="Consolas" w:hAnsi="Consolas" w:cs="Consolas"/>
+          <w:color w:val="0000FF"/>
+          <w:sz w:val="19"/>
+          <w:szCs w:val="19"/>
+        </w:rPr>
+        <w:t>="{</w:t>
+      </w:r>
+      <w:r>
+        <w:rPr>
+          <w:rFonts w:ascii="Consolas" w:hAnsi="Consolas" w:cs="Consolas"/>
+          <w:color w:val="A31515"/>
+          <w:sz w:val="19"/>
+          <w:szCs w:val="19"/>
+        </w:rPr>
+        <w:t>Binding</w:t>
       </w:r>
       <w:r>
         <w:rPr>
@@ -1275,29 +938,17 @@
           <w:sz w:val="19"/>
           <w:szCs w:val="19"/>
         </w:rPr>
-        <w:t xml:space="preserve"> </w:t>
-      </w:r>
-      <w:proofErr w:type="spellStart"/>
-      <w:r>
-        <w:rPr>
-          <w:rFonts w:ascii="Consolas" w:hAnsi="Consolas" w:cs="Consolas"/>
-          <w:color w:val="FF0000"/>
-          <w:sz w:val="19"/>
-          <w:szCs w:val="19"/>
-        </w:rPr>
-        <w:t>Binding</w:t>
-      </w:r>
-      <w:proofErr w:type="spellEnd"/>
-      <w:r>
-        <w:rPr>
-          <w:rFonts w:ascii="Consolas" w:hAnsi="Consolas" w:cs="Consolas"/>
-          <w:color w:val="0000FF"/>
-          <w:sz w:val="19"/>
-          <w:szCs w:val="19"/>
-        </w:rPr>
-        <w:t>="{</w:t>
-      </w:r>
-      <w:proofErr w:type="spellStart"/>
+        <w:t xml:space="preserve"> Id</w:t>
+      </w:r>
+      <w:r>
+        <w:rPr>
+          <w:rFonts w:ascii="Consolas" w:hAnsi="Consolas" w:cs="Consolas"/>
+          <w:color w:val="0000FF"/>
+          <w:sz w:val="19"/>
+          <w:szCs w:val="19"/>
+        </w:rPr>
+        <w:t>}"&gt;&lt;/</w:t>
+      </w:r>
       <w:r>
         <w:rPr>
           <w:rFonts w:ascii="Consolas" w:hAnsi="Consolas" w:cs="Consolas"/>
@@ -1305,47 +956,8 @@
           <w:sz w:val="19"/>
           <w:szCs w:val="19"/>
         </w:rPr>
-        <w:t>Binding</w:t>
-      </w:r>
-      <w:proofErr w:type="spellEnd"/>
-      <w:r>
-        <w:rPr>
-          <w:rFonts w:ascii="Consolas" w:hAnsi="Consolas" w:cs="Consolas"/>
-          <w:color w:val="000000"/>
-          <w:sz w:val="19"/>
-          <w:szCs w:val="19"/>
-        </w:rPr>
-        <w:t xml:space="preserve"> </w:t>
-      </w:r>
-      <w:r>
-        <w:rPr>
-          <w:rFonts w:ascii="Consolas" w:hAnsi="Consolas" w:cs="Consolas"/>
-          <w:color w:val="FF0000"/>
-          <w:sz w:val="19"/>
-          <w:szCs w:val="19"/>
-        </w:rPr>
-        <w:t xml:space="preserve"> Id</w:t>
-      </w:r>
-      <w:r>
-        <w:rPr>
-          <w:rFonts w:ascii="Consolas" w:hAnsi="Consolas" w:cs="Consolas"/>
-          <w:color w:val="0000FF"/>
-          <w:sz w:val="19"/>
-          <w:szCs w:val="19"/>
-        </w:rPr>
-        <w:t>}"&gt;&lt;/</w:t>
-      </w:r>
-      <w:proofErr w:type="spellStart"/>
-      <w:r>
-        <w:rPr>
-          <w:rFonts w:ascii="Consolas" w:hAnsi="Consolas" w:cs="Consolas"/>
-          <w:color w:val="A31515"/>
-          <w:sz w:val="19"/>
-          <w:szCs w:val="19"/>
-        </w:rPr>
         <w:t>DataGridTextColumn</w:t>
       </w:r>
-      <w:proofErr w:type="spellEnd"/>
       <w:r>
         <w:rPr>
           <w:rFonts w:ascii="Consolas" w:hAnsi="Consolas" w:cs="Consolas"/>
@@ -1387,7 +999,6 @@
         </w:rPr>
         <w:t>&lt;/</w:t>
       </w:r>
-      <w:proofErr w:type="spellStart"/>
       <w:r>
         <w:rPr>
           <w:rFonts w:ascii="Consolas" w:hAnsi="Consolas" w:cs="Consolas"/>
@@ -1397,7 +1008,6 @@
         </w:rPr>
         <w:t>DataGrid.Columns</w:t>
       </w:r>
-      <w:proofErr w:type="spellEnd"/>
       <w:r>
         <w:rPr>
           <w:rFonts w:ascii="Consolas" w:hAnsi="Consolas" w:cs="Consolas"/>
@@ -1453,7 +1063,6 @@
         </w:rPr>
         <w:t>&lt;/</w:t>
       </w:r>
-      <w:proofErr w:type="spellStart"/>
       <w:r>
         <w:rPr>
           <w:rFonts w:ascii="Consolas" w:hAnsi="Consolas" w:cs="Consolas"/>
@@ -1463,7 +1072,6 @@
         </w:rPr>
         <w:t>DataGrid</w:t>
       </w:r>
-      <w:proofErr w:type="spellEnd"/>
       <w:r>
         <w:rPr>
           <w:rFonts w:ascii="Consolas" w:hAnsi="Consolas" w:cs="Consolas"/>
@@ -1483,31 +1091,7 @@
         </w:numPr>
       </w:pPr>
       <w:r>
-        <w:t xml:space="preserve">Cuando en una </w:t>
-      </w:r>
-      <w:proofErr w:type="spellStart"/>
-      <w:r>
-        <w:t>DataGrid</w:t>
-      </w:r>
-      <w:proofErr w:type="spellEnd"/>
-      <w:r>
-        <w:t xml:space="preserve"> queremos enseñar las columnas que nos interesan, hay que definirlas así (Ver </w:t>
-      </w:r>
-      <w:proofErr w:type="spellStart"/>
-      <w:r>
-        <w:t>ExamsView.XAML</w:t>
-      </w:r>
-      <w:proofErr w:type="spellEnd"/>
-      <w:r>
-        <w:t xml:space="preserve"> del proyecto). El </w:t>
-      </w:r>
-      <w:proofErr w:type="spellStart"/>
-      <w:r>
-        <w:t>Binding</w:t>
-      </w:r>
-      <w:proofErr w:type="spellEnd"/>
-      <w:r>
-        <w:t xml:space="preserve"> se hace desde XAML y el editor te ofrece todas las propiedades que pueden utilizarse (Las colorea en azul). </w:t>
+        <w:t xml:space="preserve">Cuando en una DataGrid queremos enseñar las columnas que nos interesan, hay que definirlas así (Ver ExamsView.XAML del proyecto). El Binding se hace desde XAML y el editor te ofrece todas las propiedades que pueden utilizarse (Las colorea en azul). </w:t>
       </w:r>
     </w:p>
     <w:p>
@@ -1515,27 +1099,87 @@
         <w:pStyle w:val="Prrafodelista"/>
         <w:ind w:left="408"/>
       </w:pPr>
+      <w:r>
+        <w:t>No hacer binding por el enlace de datos (No sé como hacerlo)</w:t>
+      </w:r>
+    </w:p>
+    <w:p>
+      <w:pPr>
+        <w:pStyle w:val="Prrafodelista"/>
+        <w:numPr>
+          <w:ilvl w:val="0"/>
+          <w:numId w:val="1"/>
+        </w:numPr>
+      </w:pPr>
+      <w:r>
+        <w:t xml:space="preserve">SQLITE Error 19 </w:t>
+      </w:r>
+      <w:r>
+        <w:t xml:space="preserve">   </w:t>
+      </w:r>
+      <w:r>
+        <w:t xml:space="preserve">¡!! </w:t>
+      </w:r>
+    </w:p>
+    <w:p>
+      <w:pPr>
+        <w:pStyle w:val="Prrafodelista"/>
+        <w:ind w:left="408"/>
+      </w:pPr>
+      <w:r>
+        <w:t>Este error aparece porque estas guardando un objeto que tiene una de sus propiedades que es un objeto con una Id y la encuentra repetida</w:t>
+      </w:r>
+      <w:r>
+        <w:t>(StudentId y el Id del student como objeto)</w:t>
+      </w:r>
+      <w:r>
+        <w:t xml:space="preserve">. </w:t>
+      </w:r>
+      <w:r>
+        <w:t>Son elementos GUID y los encuentra repetidos y devuelve este error.</w:t>
+      </w:r>
+    </w:p>
+    <w:p>
+      <w:pPr>
+        <w:pStyle w:val="Prrafodelista"/>
+        <w:ind w:left="408"/>
+      </w:pPr>
       <w:bookmarkStart w:id="0" w:name="_GoBack"/>
       <w:bookmarkEnd w:id="0"/>
       <w:r>
-        <w:t xml:space="preserve">No hacer </w:t>
-      </w:r>
-      <w:proofErr w:type="spellStart"/>
-      <w:r>
-        <w:t>binding</w:t>
-      </w:r>
-      <w:proofErr w:type="spellEnd"/>
-      <w:r>
-        <w:t xml:space="preserve"> por el enlace de datos (No sé </w:t>
-      </w:r>
-      <w:proofErr w:type="spellStart"/>
-      <w:r>
-        <w:t>como</w:t>
-      </w:r>
-      <w:proofErr w:type="spellEnd"/>
-      <w:r>
-        <w:t xml:space="preserve"> hacerlo)</w:t>
-      </w:r>
+        <w:t>Esto pasa en tablas intermedias que deshacen la relación Many to Many. Por tanto en esas tablas solamente debemos guardar Id’s de los objetos que se relacionan y no el objeto entero.</w:t>
+      </w:r>
+    </w:p>
+    <w:p/>
+    <w:p>
+      <w:pPr>
+        <w:pStyle w:val="Prrafodelista"/>
+        <w:ind w:left="408"/>
+      </w:pPr>
+      <w:r>
+        <w:tab/>
+      </w:r>
+      <w:r>
+        <w:tab/>
+      </w:r>
+      <w:r>
+        <w:tab/>
+      </w:r>
+    </w:p>
+    <w:p>
+      <w:pPr>
+        <w:pStyle w:val="Prrafodelista"/>
+        <w:ind w:left="408"/>
+      </w:pPr>
+      <w:r>
+        <w:t>*</w:t>
+      </w:r>
+    </w:p>
+    <w:p>
+      <w:pPr>
+        <w:pStyle w:val="Prrafodelista"/>
+        <w:ind w:left="408"/>
+      </w:pPr>
     </w:p>
     <w:sectPr>
       <w:pgSz w:w="11906" w:h="16838"/>

</xml_diff>